<commit_message>
adding new reporting standard
</commit_message>
<xml_diff>
--- a/Document/DataRequestDocs_116/2. Package for AGG for Regional Commisions/8. A guide - preparing and reporting data to the Regional Commissions.docx
+++ b/Document/DataRequestDocs_116/2. Package for AGG for Regional Commisions/8. A guide - preparing and reporting data to the Regional Commissions.docx
@@ -1,6 +1,6 @@
 
 <file path=word/document.xml><?xml version="1.0" encoding="utf-8"?>
-<w:document xmlns:wpc="http://schemas.microsoft.com/office/word/2010/wordprocessingCanvas" xmlns:cx="http://schemas.microsoft.com/office/drawing/2014/chartex" xmlns:cx1="http://schemas.microsoft.com/office/drawing/2015/9/8/chartex" xmlns:cx2="http://schemas.microsoft.com/office/drawing/2015/10/21/chartex" xmlns:cx3="http://schemas.microsoft.com/office/drawing/2016/5/9/chartex" xmlns:cx4="http://schemas.microsoft.com/office/drawing/2016/5/10/chartex" xmlns:cx5="http://schemas.microsoft.com/office/drawing/2016/5/11/chartex" xmlns:cx6="http://schemas.microsoft.com/office/drawing/2016/5/12/chartex" xmlns:cx7="http://schemas.microsoft.com/office/drawing/2016/5/13/chartex" xmlns:cx8="http://schemas.microsoft.com/office/drawing/2016/5/14/chartex" xmlns:mc="http://schemas.openxmlformats.org/markup-compatibility/2006" xmlns:aink="http://schemas.microsoft.com/office/drawing/2016/ink" xmlns:am3d="http://schemas.microsoft.com/office/drawing/2017/model3d" xmlns:o="urn:schemas-microsoft-com:office:office" xmlns:r="http://schemas.openxmlformats.org/officeDocument/2006/relationships" xmlns:m="http://schemas.openxmlformats.org/officeDocument/2006/math" xmlns:v="urn:schemas-microsoft-com:vml" xmlns:wp14="http://schemas.microsoft.com/office/word/2010/wordprocessingDrawing" xmlns:wp="http://schemas.openxmlformats.org/drawingml/2006/wordprocessingDrawing" xmlns:w10="urn:schemas-microsoft-com:office:word" xmlns:w="http://schemas.openxmlformats.org/wordprocessingml/2006/main" xmlns:w14="http://schemas.microsoft.com/office/word/2010/wordml" xmlns:w15="http://schemas.microsoft.com/office/word/2012/wordml" xmlns:w16cex="http://schemas.microsoft.com/office/word/2018/wordml/cex" xmlns:w16cid="http://schemas.microsoft.com/office/word/2016/wordml/cid" xmlns:w16="http://schemas.microsoft.com/office/word/2018/wordml" xmlns:w16sdtdh="http://schemas.microsoft.com/office/word/2020/wordml/sdtdatahash" xmlns:w16se="http://schemas.microsoft.com/office/word/2015/wordml/symex" xmlns:wpg="http://schemas.microsoft.com/office/word/2010/wordprocessingGroup" xmlns:wpi="http://schemas.microsoft.com/office/word/2010/wordprocessingInk" xmlns:wne="http://schemas.microsoft.com/office/word/2006/wordml" xmlns:wps="http://schemas.microsoft.com/office/word/2010/wordprocessingShape" mc:Ignorable="w14 w15 w16se w16cid w16 w16cex w16sdtdh wp14">
+<w:document xmlns:wpc="http://schemas.microsoft.com/office/word/2010/wordprocessingCanvas" xmlns:cx="http://schemas.microsoft.com/office/drawing/2014/chartex" xmlns:cx1="http://schemas.microsoft.com/office/drawing/2015/9/8/chartex" xmlns:cx2="http://schemas.microsoft.com/office/drawing/2015/10/21/chartex" xmlns:cx3="http://schemas.microsoft.com/office/drawing/2016/5/9/chartex" xmlns:cx4="http://schemas.microsoft.com/office/drawing/2016/5/10/chartex" xmlns:cx5="http://schemas.microsoft.com/office/drawing/2016/5/11/chartex" xmlns:cx6="http://schemas.microsoft.com/office/drawing/2016/5/12/chartex" xmlns:cx7="http://schemas.microsoft.com/office/drawing/2016/5/13/chartex" xmlns:cx8="http://schemas.microsoft.com/office/drawing/2016/5/14/chartex" xmlns:mc="http://schemas.openxmlformats.org/markup-compatibility/2006" xmlns:aink="http://schemas.microsoft.com/office/drawing/2016/ink" xmlns:am3d="http://schemas.microsoft.com/office/drawing/2017/model3d" xmlns:o="urn:schemas-microsoft-com:office:office" xmlns:oel="http://schemas.microsoft.com/office/2019/extlst" xmlns:r="http://schemas.openxmlformats.org/officeDocument/2006/relationships" xmlns:m="http://schemas.openxmlformats.org/officeDocument/2006/math" xmlns:v="urn:schemas-microsoft-com:vml" xmlns:wp14="http://schemas.microsoft.com/office/word/2010/wordprocessingDrawing" xmlns:wp="http://schemas.openxmlformats.org/drawingml/2006/wordprocessingDrawing" xmlns:w10="urn:schemas-microsoft-com:office:word" xmlns:w="http://schemas.openxmlformats.org/wordprocessingml/2006/main" xmlns:w14="http://schemas.microsoft.com/office/word/2010/wordml" xmlns:w15="http://schemas.microsoft.com/office/word/2012/wordml" xmlns:w16cex="http://schemas.microsoft.com/office/word/2018/wordml/cex" xmlns:w16cid="http://schemas.microsoft.com/office/word/2016/wordml/cid" xmlns:w16="http://schemas.microsoft.com/office/word/2018/wordml" xmlns:w16sdtdh="http://schemas.microsoft.com/office/word/2020/wordml/sdtdatahash" xmlns:w16se="http://schemas.microsoft.com/office/word/2015/wordml/symex" xmlns:wpg="http://schemas.microsoft.com/office/word/2010/wordprocessingGroup" xmlns:wpi="http://schemas.microsoft.com/office/word/2010/wordprocessingInk" xmlns:wne="http://schemas.microsoft.com/office/word/2006/wordml" xmlns:wps="http://schemas.microsoft.com/office/word/2010/wordprocessingShape" mc:Ignorable="w14 w15 w16se w16cid w16 w16cex w16sdtdh wp14">
   <w:body>
     <w:p>
       <w:pPr>
@@ -114,7 +114,7 @@
           <w:szCs w:val="24"/>
           <w:u w:val="single"/>
         </w:rPr>
-        <w:footnoteReference w:id="1"/>
+        <w:footnoteReference w:id="2"/>
       </w:r>
       <w:r>
         <w:rPr>
@@ -245,7 +245,7 @@
                               <w:rPr>
                                 <w:rFonts w:asciiTheme="majorBidi" w:hAnsiTheme="majorBidi" w:cstheme="majorBidi"/>
                               </w:rPr>
-                              <w:t>2022</w:t>
+                              <w:t>2023</w:t>
                             </w:r>
                             <w:r>
                               <w:rPr>
@@ -306,7 +306,7 @@
                         <w:rPr>
                           <w:rFonts w:asciiTheme="majorBidi" w:hAnsiTheme="majorBidi" w:cstheme="majorBidi"/>
                         </w:rPr>
-                        <w:t>2022</w:t>
+                        <w:t>2023</w:t>
                       </w:r>
                       <w:r>
                         <w:rPr>
@@ -350,16 +350,16 @@
         <mc:AlternateContent>
           <mc:Choice Requires="wpg">
             <w:drawing>
-              <wp:anchor distT="0" distB="0" distL="114300" distR="114300" simplePos="0" relativeHeight="251660288" behindDoc="0" locked="0" layoutInCell="1" allowOverlap="1" wp14:anchorId="214B930A" wp14:editId="5A228937">
+              <wp:anchor distT="0" distB="0" distL="114300" distR="114300" simplePos="0" relativeHeight="251660288" behindDoc="0" locked="0" layoutInCell="1" allowOverlap="1" wp14:anchorId="214B930A" wp14:editId="43575F82">
                 <wp:simplePos x="0" y="0"/>
                 <wp:positionH relativeFrom="column">
-                  <wp:posOffset>1495936</wp:posOffset>
+                  <wp:posOffset>1498600</wp:posOffset>
                 </wp:positionH>
                 <wp:positionV relativeFrom="paragraph">
-                  <wp:posOffset>74642</wp:posOffset>
+                  <wp:posOffset>125730</wp:posOffset>
                 </wp:positionV>
-                <wp:extent cx="2564923" cy="503220"/>
-                <wp:effectExtent l="38100" t="0" r="64135" b="87630"/>
+                <wp:extent cx="2564765" cy="191770"/>
+                <wp:effectExtent l="38100" t="0" r="64135" b="93980"/>
                 <wp:wrapNone/>
                 <wp:docPr id="26" name="Group 26"/>
                 <wp:cNvGraphicFramePr/>
@@ -370,7 +370,7 @@
                       <wpg:grpSpPr>
                         <a:xfrm>
                           <a:off x="0" y="0"/>
-                          <a:ext cx="2564923" cy="503220"/>
+                          <a:ext cx="2564765" cy="191770"/>
                           <a:chOff x="0" y="0"/>
                           <a:chExt cx="2564923" cy="503220"/>
                         </a:xfrm>
@@ -468,12 +468,15 @@
                     </wpg:wgp>
                   </a:graphicData>
                 </a:graphic>
+                <wp14:sizeRelV relativeFrom="margin">
+                  <wp14:pctHeight>0</wp14:pctHeight>
+                </wp14:sizeRelV>
               </wp:anchor>
             </w:drawing>
           </mc:Choice>
           <mc:Fallback>
             <w:pict>
-              <v:group w14:anchorId="6268DB05" id="Group 26" o:spid="_x0000_s1026" style="position:absolute;margin-left:117.8pt;margin-top:5.9pt;width:201.95pt;height:39.6pt;z-index:251660288" coordsize="25649,5032" o:gfxdata="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">
+              <v:group w14:anchorId="74D9B565" id="Group 26" o:spid="_x0000_s1026" style="position:absolute;margin-left:118pt;margin-top:9.9pt;width:201.95pt;height:15.1pt;z-index:251660288;mso-height-relative:margin" coordsize="25649,5032" o:gfxdata="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">
                 <v:line id="Straight Connector 2" o:spid="_x0000_s1027" style="position:absolute;visibility:visible;mso-wrap-style:square" from="12789,0" to="12789,4931" o:connectortype="straight" o:gfxdata="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" strokecolor="#4472c4 [3204]" strokeweight=".5pt">
                   <v:stroke joinstyle="miter"/>
                 </v:line>
@@ -492,15 +495,6 @@
           </mc:Fallback>
         </mc:AlternateContent>
       </w:r>
-    </w:p>
-    <w:p>
-      <w:pPr>
-        <w:rPr>
-          <w:rFonts w:asciiTheme="majorBidi" w:hAnsiTheme="majorBidi" w:cstheme="majorBidi"/>
-          <w:sz w:val="20"/>
-          <w:szCs w:val="20"/>
-        </w:rPr>
-      </w:pPr>
       <w:r>
         <w:rPr>
           <w:rFonts w:asciiTheme="majorBidi" w:hAnsiTheme="majorBidi" w:cstheme="majorBidi"/>
@@ -1294,6 +1288,14 @@
                                 <w:sz w:val="18"/>
                                 <w:szCs w:val="18"/>
                               </w:rPr>
+                              <w:t xml:space="preserve"> with data from the Global SDG Indicators Database</w:t>
+                            </w:r>
+                            <w:r>
+                              <w:rPr>
+                                <w:rFonts w:asciiTheme="majorBidi" w:hAnsiTheme="majorBidi" w:cstheme="majorBidi"/>
+                                <w:sz w:val="18"/>
+                                <w:szCs w:val="18"/>
+                              </w:rPr>
                               <w:t xml:space="preserve">. </w:t>
                             </w:r>
                             <w:r>
@@ -1331,22 +1333,6 @@
                               </w:rPr>
                               <w:t xml:space="preserve"> copying </w:t>
                             </w:r>
-                            <w:r>
-                              <w:rPr>
-                                <w:rFonts w:asciiTheme="majorBidi" w:hAnsiTheme="majorBidi" w:cstheme="majorBidi"/>
-                                <w:sz w:val="18"/>
-                                <w:szCs w:val="18"/>
-                              </w:rPr>
-                              <w:t>Harumi</w:t>
-                            </w:r>
-                            <w:r>
-                              <w:rPr>
-                                <w:rFonts w:asciiTheme="majorBidi" w:hAnsiTheme="majorBidi" w:cstheme="majorBidi"/>
-                                <w:sz w:val="18"/>
-                                <w:szCs w:val="18"/>
-                              </w:rPr>
-                              <w:t xml:space="preserve"> (</w:t>
-                            </w:r>
                             <w:hyperlink r:id="rId15" w:history="1">
                               <w:r>
                                 <w:rPr>
@@ -1358,14 +1344,6 @@
                                 <w:t>shibata@un.org</w:t>
                               </w:r>
                             </w:hyperlink>
-                            <w:r>
-                              <w:rPr>
-                                <w:rFonts w:asciiTheme="majorBidi" w:hAnsiTheme="majorBidi" w:cstheme="majorBidi"/>
-                                <w:sz w:val="18"/>
-                                <w:szCs w:val="18"/>
-                              </w:rPr>
-                              <w:t>)</w:t>
-                            </w:r>
                             <w:r>
                               <w:rPr>
                                 <w:rFonts w:asciiTheme="majorBidi" w:hAnsiTheme="majorBidi" w:cstheme="majorBidi"/>
@@ -1405,7 +1383,11 @@
           </mc:Choice>
           <mc:Fallback>
             <w:pict>
-              <v:shape w14:anchorId="0E84F7A1" id="Text Box 9" o:spid="_x0000_s1030" type="#_x0000_t202" style="position:absolute;margin-left:-27.6pt;margin-top:14pt;width:118.3pt;height:120.8pt;z-index:251667456;visibility:visible;mso-wrap-style:square;mso-width-percent:0;mso-height-percent:0;mso-wrap-distance-left:9pt;mso-wrap-distance-top:0;mso-wrap-distance-right:9pt;mso-wrap-distance-bottom:0;mso-position-horizontal:absolute;mso-position-horizontal-relative:text;mso-position-vertical:absolute;mso-position-vertical-relative:text;mso-width-percent:0;mso-height-percent:0;mso-width-relative:margin;mso-height-relative:margin;v-text-anchor:top" o:gfxdata="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" fillcolor="#92d050" strokecolor="#4472c4 [3204]" strokeweight="1pt">
+              <v:shapetype w14:anchorId="0E84F7A1" id="_x0000_t202" coordsize="21600,21600" o:spt="202" path="m,l,21600r21600,l21600,xe">
+                <v:stroke joinstyle="miter"/>
+                <v:path gradientshapeok="t" o:connecttype="rect"/>
+              </v:shapetype>
+              <v:shape id="Text Box 9" o:spid="_x0000_s1030" type="#_x0000_t202" style="position:absolute;margin-left:-27.6pt;margin-top:14pt;width:118.3pt;height:120.8pt;z-index:251667456;visibility:visible;mso-wrap-style:square;mso-width-percent:0;mso-height-percent:0;mso-wrap-distance-left:9pt;mso-wrap-distance-top:0;mso-wrap-distance-right:9pt;mso-wrap-distance-bottom:0;mso-position-horizontal:absolute;mso-position-horizontal-relative:text;mso-position-vertical:absolute;mso-position-vertical-relative:text;mso-width-percent:0;mso-height-percent:0;mso-width-relative:margin;mso-height-relative:margin;v-text-anchor:top" o:gfxdata="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" fillcolor="#92d050" strokecolor="#4472c4 [3204]" strokeweight="1pt">
                 <v:textbox>
                   <w:txbxContent>
                     <w:p>
@@ -1479,6 +1461,14 @@
                           <w:szCs w:val="18"/>
                         </w:rPr>
                         <w:t>templates</w:t>
+                      </w:r>
+                      <w:r>
+                        <w:rPr>
+                          <w:rFonts w:asciiTheme="majorBidi" w:hAnsiTheme="majorBidi" w:cstheme="majorBidi"/>
+                          <w:sz w:val="18"/>
+                          <w:szCs w:val="18"/>
+                        </w:rPr>
+                        <w:t xml:space="preserve"> with data from the Global SDG Indicators Database</w:t>
                       </w:r>
                       <w:r>
                         <w:rPr>
@@ -1523,22 +1513,6 @@
                         </w:rPr>
                         <w:t xml:space="preserve"> copying </w:t>
                       </w:r>
-                      <w:r>
-                        <w:rPr>
-                          <w:rFonts w:asciiTheme="majorBidi" w:hAnsiTheme="majorBidi" w:cstheme="majorBidi"/>
-                          <w:sz w:val="18"/>
-                          <w:szCs w:val="18"/>
-                        </w:rPr>
-                        <w:t>Harumi</w:t>
-                      </w:r>
-                      <w:r>
-                        <w:rPr>
-                          <w:rFonts w:asciiTheme="majorBidi" w:hAnsiTheme="majorBidi" w:cstheme="majorBidi"/>
-                          <w:sz w:val="18"/>
-                          <w:szCs w:val="18"/>
-                        </w:rPr>
-                        <w:t xml:space="preserve"> (</w:t>
-                      </w:r>
                       <w:hyperlink r:id="rId17" w:history="1">
                         <w:r>
                           <w:rPr>
@@ -1550,14 +1524,6 @@
                           <w:t>shibata@un.org</w:t>
                         </w:r>
                       </w:hyperlink>
-                      <w:r>
-                        <w:rPr>
-                          <w:rFonts w:asciiTheme="majorBidi" w:hAnsiTheme="majorBidi" w:cstheme="majorBidi"/>
-                          <w:sz w:val="18"/>
-                          <w:szCs w:val="18"/>
-                        </w:rPr>
-                        <w:t>)</w:t>
-                      </w:r>
                       <w:r>
                         <w:rPr>
                           <w:rFonts w:asciiTheme="majorBidi" w:hAnsiTheme="majorBidi" w:cstheme="majorBidi"/>
@@ -1655,16 +1621,16 @@
         <mc:AlternateContent>
           <mc:Choice Requires="wps">
             <w:drawing>
-              <wp:anchor distT="0" distB="0" distL="114300" distR="114300" simplePos="0" relativeHeight="251650560" behindDoc="0" locked="0" layoutInCell="1" allowOverlap="1" wp14:anchorId="63A0EB9D" wp14:editId="67592523">
+              <wp:anchor distT="0" distB="0" distL="114300" distR="114300" simplePos="0" relativeHeight="251650560" behindDoc="0" locked="0" layoutInCell="1" allowOverlap="1" wp14:anchorId="63A0EB9D" wp14:editId="028D210F">
                 <wp:simplePos x="0" y="0"/>
                 <wp:positionH relativeFrom="column">
-                  <wp:posOffset>516835</wp:posOffset>
+                  <wp:posOffset>450850</wp:posOffset>
                 </wp:positionH>
                 <wp:positionV relativeFrom="paragraph">
-                  <wp:posOffset>218385</wp:posOffset>
+                  <wp:posOffset>168910</wp:posOffset>
                 </wp:positionV>
-                <wp:extent cx="1502410" cy="2011128"/>
-                <wp:effectExtent l="0" t="0" r="21590" b="27305"/>
+                <wp:extent cx="1600200" cy="2011045"/>
+                <wp:effectExtent l="0" t="0" r="19050" b="27305"/>
                 <wp:wrapNone/>
                 <wp:docPr id="10" name="Text Box 10"/>
                 <wp:cNvGraphicFramePr/>
@@ -1675,7 +1641,7 @@
                       <wps:spPr>
                         <a:xfrm>
                           <a:off x="0" y="0"/>
-                          <a:ext cx="1502410" cy="2011128"/>
+                          <a:ext cx="1600200" cy="2011045"/>
                         </a:xfrm>
                         <a:prstGeom prst="rect">
                           <a:avLst/>
@@ -1750,15 +1716,63 @@
                                 <w:sz w:val="18"/>
                                 <w:szCs w:val="18"/>
                               </w:rPr>
-                              <w:t>regions, please use the Excel Templates</w:t>
-                            </w:r>
-                            <w:r>
-                              <w:rPr>
-                                <w:rFonts w:asciiTheme="majorBidi" w:hAnsiTheme="majorBidi" w:cstheme="majorBidi"/>
-                                <w:sz w:val="18"/>
-                                <w:szCs w:val="18"/>
-                              </w:rPr>
-                              <w:t xml:space="preserve"> included in the Dec 2022 data request.</w:t>
+                              <w:t>regions, please use the Excel</w:t>
+                            </w:r>
+                            <w:r>
+                              <w:rPr>
+                                <w:rFonts w:asciiTheme="majorBidi" w:hAnsiTheme="majorBidi" w:cstheme="majorBidi"/>
+                                <w:sz w:val="18"/>
+                                <w:szCs w:val="18"/>
+                              </w:rPr>
+                              <w:t xml:space="preserve"> or SDMX</w:t>
+                            </w:r>
+                            <w:r>
+                              <w:rPr>
+                                <w:rFonts w:asciiTheme="majorBidi" w:hAnsiTheme="majorBidi" w:cstheme="majorBidi"/>
+                                <w:sz w:val="18"/>
+                                <w:szCs w:val="18"/>
+                              </w:rPr>
+                              <w:t xml:space="preserve"> Templates</w:t>
+                            </w:r>
+                            <w:r>
+                              <w:rPr>
+                                <w:rFonts w:asciiTheme="majorBidi" w:hAnsiTheme="majorBidi" w:cstheme="majorBidi"/>
+                                <w:sz w:val="18"/>
+                                <w:szCs w:val="18"/>
+                              </w:rPr>
+                              <w:t xml:space="preserve"> included in the Dec </w:t>
+                            </w:r>
+                            <w:r>
+                              <w:rPr>
+                                <w:rFonts w:asciiTheme="majorBidi" w:hAnsiTheme="majorBidi" w:cstheme="majorBidi"/>
+                                <w:sz w:val="18"/>
+                                <w:szCs w:val="18"/>
+                              </w:rPr>
+                              <w:t xml:space="preserve">2023 </w:t>
+                            </w:r>
+                            <w:r>
+                              <w:rPr>
+                                <w:rFonts w:asciiTheme="majorBidi" w:hAnsiTheme="majorBidi" w:cstheme="majorBidi"/>
+                                <w:sz w:val="18"/>
+                                <w:szCs w:val="18"/>
+                              </w:rPr>
+                              <w:t>data request</w:t>
+                            </w:r>
+                            <w:r>
+                              <w:rPr>
+                                <w:rFonts w:asciiTheme="majorBidi" w:hAnsiTheme="majorBidi" w:cstheme="majorBidi"/>
+                                <w:sz w:val="18"/>
+                                <w:szCs w:val="18"/>
+                              </w:rPr>
+                              <w:t xml:space="preserve"> as a basis</w:t>
+                            </w:r>
+                            <w:r>
+                              <w:rPr>
+                                <w:rFonts w:asciiTheme="majorBidi" w:hAnsiTheme="majorBidi" w:cstheme="majorBidi"/>
+                                <w:sz w:val="18"/>
+                                <w:szCs w:val="18"/>
+                              </w:rPr>
+                              <w:t>.</w:t>
                             </w:r>
                           </w:p>
                           <w:p>
@@ -1816,7 +1830,7 @@
                                 <w:sz w:val="18"/>
                                 <w:szCs w:val="18"/>
                               </w:rPr>
-                              <w:t>10. DataTemplate_RCs_20221222.xlsx</w:t>
+                              <w:t>10. DataTemplate_RCs_20231221.xlsx</w:t>
                             </w:r>
                             <w:r>
                               <w:rPr>
@@ -1857,7 +1871,7 @@
           </mc:Choice>
           <mc:Fallback>
             <w:pict>
-              <v:shape w14:anchorId="63A0EB9D" id="Text Box 10" o:spid="_x0000_s1031" type="#_x0000_t202" style="position:absolute;margin-left:40.7pt;margin-top:17.2pt;width:118.3pt;height:158.35pt;z-index:251650560;visibility:visible;mso-wrap-style:square;mso-width-percent:0;mso-height-percent:0;mso-wrap-distance-left:9pt;mso-wrap-distance-top:0;mso-wrap-distance-right:9pt;mso-wrap-distance-bottom:0;mso-position-horizontal:absolute;mso-position-horizontal-relative:text;mso-position-vertical:absolute;mso-position-vertical-relative:text;mso-width-percent:0;mso-height-percent:0;mso-width-relative:margin;mso-height-relative:margin;v-text-anchor:top" o:gfxdata="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" fillcolor="#e2efd9 [665]" strokecolor="#4472c4 [3204]" strokeweight="1pt">
+              <v:shape w14:anchorId="63A0EB9D" id="Text Box 10" o:spid="_x0000_s1031" type="#_x0000_t202" style="position:absolute;margin-left:35.5pt;margin-top:13.3pt;width:126pt;height:158.35pt;z-index:251650560;visibility:visible;mso-wrap-style:square;mso-width-percent:0;mso-height-percent:0;mso-wrap-distance-left:9pt;mso-wrap-distance-top:0;mso-wrap-distance-right:9pt;mso-wrap-distance-bottom:0;mso-position-horizontal:absolute;mso-position-horizontal-relative:text;mso-position-vertical:absolute;mso-position-vertical-relative:text;mso-width-percent:0;mso-height-percent:0;mso-width-relative:margin;mso-height-relative:margin;v-text-anchor:top" o:gfxdata="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" fillcolor="#e2efd9 [665]" strokecolor="#4472c4 [3204]" strokeweight="1pt">
                 <v:textbox>
                   <w:txbxContent>
                     <w:p>
@@ -1906,15 +1920,63 @@
                           <w:sz w:val="18"/>
                           <w:szCs w:val="18"/>
                         </w:rPr>
-                        <w:t>regions, please use the Excel Templates</w:t>
-                      </w:r>
-                      <w:r>
-                        <w:rPr>
-                          <w:rFonts w:asciiTheme="majorBidi" w:hAnsiTheme="majorBidi" w:cstheme="majorBidi"/>
-                          <w:sz w:val="18"/>
-                          <w:szCs w:val="18"/>
-                        </w:rPr>
-                        <w:t xml:space="preserve"> included in the Dec 2022 data request.</w:t>
+                        <w:t>regions, please use the Excel</w:t>
+                      </w:r>
+                      <w:r>
+                        <w:rPr>
+                          <w:rFonts w:asciiTheme="majorBidi" w:hAnsiTheme="majorBidi" w:cstheme="majorBidi"/>
+                          <w:sz w:val="18"/>
+                          <w:szCs w:val="18"/>
+                        </w:rPr>
+                        <w:t xml:space="preserve"> or SDMX</w:t>
+                      </w:r>
+                      <w:r>
+                        <w:rPr>
+                          <w:rFonts w:asciiTheme="majorBidi" w:hAnsiTheme="majorBidi" w:cstheme="majorBidi"/>
+                          <w:sz w:val="18"/>
+                          <w:szCs w:val="18"/>
+                        </w:rPr>
+                        <w:t xml:space="preserve"> Templates</w:t>
+                      </w:r>
+                      <w:r>
+                        <w:rPr>
+                          <w:rFonts w:asciiTheme="majorBidi" w:hAnsiTheme="majorBidi" w:cstheme="majorBidi"/>
+                          <w:sz w:val="18"/>
+                          <w:szCs w:val="18"/>
+                        </w:rPr>
+                        <w:t xml:space="preserve"> included in the Dec </w:t>
+                      </w:r>
+                      <w:r>
+                        <w:rPr>
+                          <w:rFonts w:asciiTheme="majorBidi" w:hAnsiTheme="majorBidi" w:cstheme="majorBidi"/>
+                          <w:sz w:val="18"/>
+                          <w:szCs w:val="18"/>
+                        </w:rPr>
+                        <w:t xml:space="preserve">2023 </w:t>
+                      </w:r>
+                      <w:r>
+                        <w:rPr>
+                          <w:rFonts w:asciiTheme="majorBidi" w:hAnsiTheme="majorBidi" w:cstheme="majorBidi"/>
+                          <w:sz w:val="18"/>
+                          <w:szCs w:val="18"/>
+                        </w:rPr>
+                        <w:t>data request</w:t>
+                      </w:r>
+                      <w:r>
+                        <w:rPr>
+                          <w:rFonts w:asciiTheme="majorBidi" w:hAnsiTheme="majorBidi" w:cstheme="majorBidi"/>
+                          <w:sz w:val="18"/>
+                          <w:szCs w:val="18"/>
+                        </w:rPr>
+                        <w:t xml:space="preserve"> as a basis</w:t>
+                      </w:r>
+                      <w:r>
+                        <w:rPr>
+                          <w:rFonts w:asciiTheme="majorBidi" w:hAnsiTheme="majorBidi" w:cstheme="majorBidi"/>
+                          <w:sz w:val="18"/>
+                          <w:szCs w:val="18"/>
+                        </w:rPr>
+                        <w:t>.</w:t>
                       </w:r>
                     </w:p>
                     <w:p>
@@ -1972,7 +2034,7 @@
                           <w:sz w:val="18"/>
                           <w:szCs w:val="18"/>
                         </w:rPr>
-                        <w:t>10. DataTemplate_RCs_20221222.xlsx</w:t>
+                        <w:t>10. DataTemplate_RCs_20231221.xlsx</w:t>
                       </w:r>
                       <w:r>
                         <w:rPr>
@@ -2014,13 +2076,13 @@
         <mc:AlternateContent>
           <mc:Choice Requires="wps">
             <w:drawing>
-              <wp:anchor distT="0" distB="0" distL="114300" distR="114300" simplePos="0" relativeHeight="251657728" behindDoc="0" locked="0" layoutInCell="1" allowOverlap="1" wp14:anchorId="339EAC53" wp14:editId="5416A15C">
+              <wp:anchor distT="0" distB="0" distL="114300" distR="114300" simplePos="0" relativeHeight="251657728" behindDoc="0" locked="0" layoutInCell="1" allowOverlap="1" wp14:anchorId="339EAC53" wp14:editId="7E4569D5">
                 <wp:simplePos x="0" y="0"/>
                 <wp:positionH relativeFrom="column">
-                  <wp:posOffset>-798794</wp:posOffset>
+                  <wp:posOffset>-798195</wp:posOffset>
                 </wp:positionH>
                 <wp:positionV relativeFrom="paragraph">
-                  <wp:posOffset>302895</wp:posOffset>
+                  <wp:posOffset>245745</wp:posOffset>
                 </wp:positionV>
                 <wp:extent cx="1176655" cy="1979295"/>
                 <wp:effectExtent l="0" t="0" r="252095" b="20955"/>
@@ -2075,7 +2137,27 @@
                                 <w:sz w:val="16"/>
                                 <w:szCs w:val="16"/>
                               </w:rPr>
-                              <w:t>The benefits of using these templates are that the data are already structured and dimensionality</w:t>
+                              <w:t xml:space="preserve">The benefits of using these templates are that the data are already </w:t>
+                            </w:r>
+                            <w:proofErr w:type="gramStart"/>
+                            <w:r>
+                              <w:rPr>
+                                <w:rFonts w:asciiTheme="majorBidi" w:hAnsiTheme="majorBidi" w:cstheme="majorBidi"/>
+                                <w:color w:val="FF0000"/>
+                                <w:sz w:val="16"/>
+                                <w:szCs w:val="16"/>
+                              </w:rPr>
+                              <w:t>structured</w:t>
+                            </w:r>
+                            <w:proofErr w:type="gramEnd"/>
+                            <w:r>
+                              <w:rPr>
+                                <w:rFonts w:asciiTheme="majorBidi" w:hAnsiTheme="majorBidi" w:cstheme="majorBidi"/>
+                                <w:color w:val="FF0000"/>
+                                <w:sz w:val="16"/>
+                                <w:szCs w:val="16"/>
+                              </w:rPr>
+                              <w:t xml:space="preserve"> and dimensionality</w:t>
                             </w:r>
                             <w:r>
                               <w:rPr>
@@ -2205,7 +2287,7 @@
                   <v:h position="#0,#1"/>
                 </v:handles>
               </v:shapetype>
-              <v:shape id="Speech Bubble: Rectangle 15" o:spid="_x0000_s1032" type="#_x0000_t61" style="position:absolute;margin-left:-62.9pt;margin-top:23.85pt;width:92.65pt;height:155.85pt;z-index:251657728;visibility:visible;mso-wrap-style:square;mso-height-percent:0;mso-wrap-distance-left:9pt;mso-wrap-distance-top:0;mso-wrap-distance-right:9pt;mso-wrap-distance-bottom:0;mso-position-horizontal:absolute;mso-position-horizontal-relative:text;mso-position-vertical:absolute;mso-position-vertical-relative:text;mso-height-percent:0;mso-height-relative:margin;v-text-anchor:middle" o:gfxdata="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" adj="25421,2599" fillcolor="white [3201]" strokecolor="#70ad47 [3209]" strokeweight="1pt">
+              <v:shape id="Speech Bubble: Rectangle 15" o:spid="_x0000_s1032" type="#_x0000_t61" style="position:absolute;margin-left:-62.85pt;margin-top:19.35pt;width:92.65pt;height:155.85pt;z-index:251657728;visibility:visible;mso-wrap-style:square;mso-height-percent:0;mso-wrap-distance-left:9pt;mso-wrap-distance-top:0;mso-wrap-distance-right:9pt;mso-wrap-distance-bottom:0;mso-position-horizontal:absolute;mso-position-horizontal-relative:text;mso-position-vertical:absolute;mso-position-vertical-relative:text;mso-height-percent:0;mso-height-relative:margin;v-text-anchor:middle" o:gfxdata="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" adj="25421,2599" fillcolor="white [3201]" strokecolor="#70ad47 [3209]" strokeweight="1pt">
                 <v:textbox>
                   <w:txbxContent>
                     <w:p>
@@ -2224,7 +2306,27 @@
                           <w:sz w:val="16"/>
                           <w:szCs w:val="16"/>
                         </w:rPr>
-                        <w:t>The benefits of using these templates are that the data are already structured and dimensionality</w:t>
+                        <w:t xml:space="preserve">The benefits of using these templates are that the data are already </w:t>
+                      </w:r>
+                      <w:proofErr w:type="gramStart"/>
+                      <w:r>
+                        <w:rPr>
+                          <w:rFonts w:asciiTheme="majorBidi" w:hAnsiTheme="majorBidi" w:cstheme="majorBidi"/>
+                          <w:color w:val="FF0000"/>
+                          <w:sz w:val="16"/>
+                          <w:szCs w:val="16"/>
+                        </w:rPr>
+                        <w:t>structured</w:t>
+                      </w:r>
+                      <w:proofErr w:type="gramEnd"/>
+                      <w:r>
+                        <w:rPr>
+                          <w:rFonts w:asciiTheme="majorBidi" w:hAnsiTheme="majorBidi" w:cstheme="majorBidi"/>
+                          <w:color w:val="FF0000"/>
+                          <w:sz w:val="16"/>
+                          <w:szCs w:val="16"/>
+                        </w:rPr>
+                        <w:t xml:space="preserve"> and dimensionality</w:t>
                       </w:r>
                       <w:r>
                         <w:rPr>
@@ -2297,15 +2399,6 @@
           </mc:Fallback>
         </mc:AlternateContent>
       </w:r>
-    </w:p>
-    <w:p>
-      <w:pPr>
-        <w:rPr>
-          <w:rFonts w:asciiTheme="majorBidi" w:hAnsiTheme="majorBidi" w:cstheme="majorBidi"/>
-          <w:sz w:val="20"/>
-          <w:szCs w:val="20"/>
-        </w:rPr>
-      </w:pPr>
       <w:r>
         <w:rPr>
           <w:rFonts w:asciiTheme="majorBidi" w:hAnsiTheme="majorBidi" w:cstheme="majorBidi"/>
@@ -2321,15 +2414,15 @@
         <mc:AlternateContent>
           <mc:Choice Requires="wps">
             <w:drawing>
-              <wp:anchor distT="0" distB="0" distL="114300" distR="114300" simplePos="0" relativeHeight="251653632" behindDoc="0" locked="0" layoutInCell="1" allowOverlap="1" wp14:anchorId="0B2496D3" wp14:editId="75E5E048">
+              <wp:anchor distT="0" distB="0" distL="114300" distR="114300" simplePos="0" relativeHeight="251653632" behindDoc="0" locked="0" layoutInCell="1" allowOverlap="1" wp14:anchorId="0B2496D3" wp14:editId="0A5FA7D6">
                 <wp:simplePos x="0" y="0"/>
                 <wp:positionH relativeFrom="column">
-                  <wp:posOffset>3538330</wp:posOffset>
+                  <wp:posOffset>3538220</wp:posOffset>
                 </wp:positionH>
                 <wp:positionV relativeFrom="paragraph">
-                  <wp:posOffset>7013</wp:posOffset>
+                  <wp:posOffset>199390</wp:posOffset>
                 </wp:positionV>
-                <wp:extent cx="1502410" cy="1948042"/>
+                <wp:extent cx="1502410" cy="1947545"/>
                 <wp:effectExtent l="0" t="0" r="21590" b="14605"/>
                 <wp:wrapNone/>
                 <wp:docPr id="13" name="Text Box 13"/>
@@ -2341,7 +2434,7 @@
                       <wps:spPr>
                         <a:xfrm>
                           <a:off x="0" y="0"/>
-                          <a:ext cx="1502410" cy="1948042"/>
+                          <a:ext cx="1502410" cy="1947545"/>
                         </a:xfrm>
                         <a:prstGeom prst="rect">
                           <a:avLst/>
@@ -2458,7 +2551,7 @@
                                 <w:sz w:val="18"/>
                                 <w:szCs w:val="18"/>
                               </w:rPr>
-                              <w:t>10. DataTemplate_RCs_20221222.xlsx</w:t>
+                              <w:t>10. DataTemplate_RCs_20231221.xlsx</w:t>
                             </w:r>
                             <w:r>
                               <w:rPr>
@@ -2491,7 +2584,7 @@
           </mc:Choice>
           <mc:Fallback>
             <w:pict>
-              <v:shape w14:anchorId="0B2496D3" id="Text Box 13" o:spid="_x0000_s1033" type="#_x0000_t202" style="position:absolute;margin-left:278.6pt;margin-top:.55pt;width:118.3pt;height:153.4pt;z-index:251653632;visibility:visible;mso-wrap-style:square;mso-width-percent:0;mso-height-percent:0;mso-wrap-distance-left:9pt;mso-wrap-distance-top:0;mso-wrap-distance-right:9pt;mso-wrap-distance-bottom:0;mso-position-horizontal:absolute;mso-position-horizontal-relative:text;mso-position-vertical:absolute;mso-position-vertical-relative:text;mso-width-percent:0;mso-height-percent:0;mso-width-relative:margin;mso-height-relative:margin;v-text-anchor:top" o:gfxdata="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" fillcolor="#e2efd9 [665]" strokecolor="#4472c4 [3204]" strokeweight="1pt">
+              <v:shape w14:anchorId="0B2496D3" id="Text Box 13" o:spid="_x0000_s1033" type="#_x0000_t202" style="position:absolute;margin-left:278.6pt;margin-top:15.7pt;width:118.3pt;height:153.35pt;z-index:251653632;visibility:visible;mso-wrap-style:square;mso-width-percent:0;mso-height-percent:0;mso-wrap-distance-left:9pt;mso-wrap-distance-top:0;mso-wrap-distance-right:9pt;mso-wrap-distance-bottom:0;mso-position-horizontal:absolute;mso-position-horizontal-relative:text;mso-position-vertical:absolute;mso-position-vertical-relative:text;mso-width-percent:0;mso-height-percent:0;mso-width-relative:margin;mso-height-relative:margin;v-text-anchor:top" o:gfxdata="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" fillcolor="#e2efd9 [665]" strokecolor="#4472c4 [3204]" strokeweight="1pt">
                 <v:textbox>
                   <w:txbxContent>
                     <w:p>
@@ -2582,7 +2675,7 @@
                           <w:sz w:val="18"/>
                           <w:szCs w:val="18"/>
                         </w:rPr>
-                        <w:t>10. DataTemplate_RCs_20221222.xlsx</w:t>
+                        <w:t>10. DataTemplate_RCs_20231221.xlsx</w:t>
                       </w:r>
                       <w:r>
                         <w:rPr>
@@ -2600,6 +2693,15 @@
           </mc:Fallback>
         </mc:AlternateContent>
       </w:r>
+    </w:p>
+    <w:p>
+      <w:pPr>
+        <w:rPr>
+          <w:rFonts w:asciiTheme="majorBidi" w:hAnsiTheme="majorBidi" w:cstheme="majorBidi"/>
+          <w:sz w:val="20"/>
+          <w:szCs w:val="20"/>
+        </w:rPr>
+      </w:pPr>
     </w:p>
     <w:p>
       <w:pPr>
@@ -2637,13 +2739,13 @@
         <mc:AlternateContent>
           <mc:Choice Requires="wps">
             <w:drawing>
-              <wp:anchor distT="0" distB="0" distL="114300" distR="114300" simplePos="0" relativeHeight="251680768" behindDoc="0" locked="0" layoutInCell="1" allowOverlap="1" wp14:anchorId="20ADD9DF" wp14:editId="2F92B062">
+              <wp:anchor distT="0" distB="0" distL="114300" distR="114300" simplePos="0" relativeHeight="251680768" behindDoc="0" locked="0" layoutInCell="1" allowOverlap="1" wp14:anchorId="20ADD9DF" wp14:editId="6CAD92D8">
                 <wp:simplePos x="0" y="0"/>
                 <wp:positionH relativeFrom="column">
-                  <wp:posOffset>3046953</wp:posOffset>
+                  <wp:posOffset>3046730</wp:posOffset>
                 </wp:positionH>
                 <wp:positionV relativeFrom="paragraph">
-                  <wp:posOffset>190500</wp:posOffset>
+                  <wp:posOffset>47625</wp:posOffset>
                 </wp:positionV>
                 <wp:extent cx="290830" cy="1194435"/>
                 <wp:effectExtent l="76200" t="0" r="242570" b="0"/>
@@ -2699,7 +2801,7 @@
           </mc:Choice>
           <mc:Fallback>
             <w:pict>
-              <v:shapetype w14:anchorId="708FF10A" id="_x0000_t103" coordsize="21600,21600" o:spt="103" adj="12960,19440,7200" path="wr@22,0@21@3,,0@21@4@22@14@21@1@21@7@2@12l@2@13,0@8@2@11at@22,0@21@3@2@10@24@16@22@14@21@1@24@16,0@14xear@22@14@21@1@21@7@24@16nfe">
+              <v:shapetype w14:anchorId="794C126D" id="_x0000_t103" coordsize="21600,21600" o:spt="103" adj="12960,19440,7200" path="wr@22,0@21@3,,0@21@4@22@14@21@1@21@7@2@12l@2@13,0@8@2@11at@22,0@21@3@2@10@24@16@22@14@21@1@24@16,0@14xear@22@14@21@1@21@7@24@16nfe">
                 <v:stroke joinstyle="miter"/>
                 <v:formulas>
                   <v:f eqn="val #0"/>
@@ -2756,20 +2858,11 @@
                 </v:handles>
                 <o:complex v:ext="view"/>
               </v:shapetype>
-              <v:shape id="Arrow: Curved Left 25" o:spid="_x0000_s1026" type="#_x0000_t103" style="position:absolute;margin-left:239.9pt;margin-top:15pt;width:22.9pt;height:94.05pt;rotation:-1442837fd;flip:x;z-index:251680768;visibility:visible;mso-wrap-style:square;mso-width-percent:0;mso-height-percent:0;mso-wrap-distance-left:9pt;mso-wrap-distance-top:0;mso-wrap-distance-right:9pt;mso-wrap-distance-bottom:0;mso-position-horizontal:absolute;mso-position-horizontal-relative:text;mso-position-vertical:absolute;mso-position-vertical-relative:text;mso-width-percent:0;mso-height-percent:0;mso-width-relative:margin;mso-height-relative:margin;v-text-anchor:middle" o:gfxdata="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" adj="18970,20942,5400" fillcolor="#4472c4 [3204]" strokecolor="#1f3763 [1604]" strokeweight="1pt"/>
+              <v:shape id="Arrow: Curved Left 25" o:spid="_x0000_s1026" type="#_x0000_t103" style="position:absolute;margin-left:239.9pt;margin-top:3.75pt;width:22.9pt;height:94.05pt;rotation:-1442837fd;flip:x;z-index:251680768;visibility:visible;mso-wrap-style:square;mso-width-percent:0;mso-height-percent:0;mso-wrap-distance-left:9pt;mso-wrap-distance-top:0;mso-wrap-distance-right:9pt;mso-wrap-distance-bottom:0;mso-position-horizontal:absolute;mso-position-horizontal-relative:text;mso-position-vertical:absolute;mso-position-vertical-relative:text;mso-width-percent:0;mso-height-percent:0;mso-width-relative:margin;mso-height-relative:margin;v-text-anchor:middle" o:gfxdata="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" adj="18970,20942,5400" fillcolor="#4472c4 [3204]" strokecolor="#1f3763 [1604]" strokeweight="1pt"/>
             </w:pict>
           </mc:Fallback>
         </mc:AlternateContent>
       </w:r>
-    </w:p>
-    <w:p>
-      <w:pPr>
-        <w:rPr>
-          <w:rFonts w:asciiTheme="majorBidi" w:hAnsiTheme="majorBidi" w:cstheme="majorBidi"/>
-          <w:sz w:val="20"/>
-          <w:szCs w:val="20"/>
-        </w:rPr>
-      </w:pPr>
       <w:r>
         <w:rPr>
           <w:rFonts w:asciiTheme="majorBidi" w:hAnsiTheme="majorBidi" w:cstheme="majorBidi"/>
@@ -2780,13 +2873,13 @@
         <mc:AlternateContent>
           <mc:Choice Requires="wps">
             <w:drawing>
-              <wp:anchor distT="0" distB="0" distL="114300" distR="114300" simplePos="0" relativeHeight="251678720" behindDoc="0" locked="0" layoutInCell="1" allowOverlap="1" wp14:anchorId="67B29937" wp14:editId="7547CEF1">
+              <wp:anchor distT="0" distB="0" distL="114300" distR="114300" simplePos="0" relativeHeight="251678720" behindDoc="0" locked="0" layoutInCell="1" allowOverlap="1" wp14:anchorId="67B29937" wp14:editId="3439B2FB">
                 <wp:simplePos x="0" y="0"/>
                 <wp:positionH relativeFrom="column">
-                  <wp:posOffset>2134647</wp:posOffset>
+                  <wp:posOffset>2143760</wp:posOffset>
                 </wp:positionH>
                 <wp:positionV relativeFrom="paragraph">
-                  <wp:posOffset>12700</wp:posOffset>
+                  <wp:posOffset>128905</wp:posOffset>
                 </wp:positionV>
                 <wp:extent cx="278130" cy="1097915"/>
                 <wp:effectExtent l="152400" t="0" r="45720" b="6985"/>
@@ -2839,11 +2932,20 @@
           </mc:Choice>
           <mc:Fallback>
             <w:pict>
-              <v:shape w14:anchorId="519F1BC6" id="Arrow: Curved Left 24" o:spid="_x0000_s1026" type="#_x0000_t103" style="position:absolute;margin-left:168.1pt;margin-top:1pt;width:21.9pt;height:86.45pt;rotation:-956787fd;z-index:251678720;visibility:visible;mso-wrap-style:square;mso-height-percent:0;mso-wrap-distance-left:9pt;mso-wrap-distance-top:0;mso-wrap-distance-right:9pt;mso-wrap-distance-bottom:0;mso-position-horizontal:absolute;mso-position-horizontal-relative:text;mso-position-vertical:absolute;mso-position-vertical-relative:text;mso-height-percent:0;mso-height-relative:margin;v-text-anchor:middle" o:gfxdata="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" adj="18864,20916,5400" fillcolor="#4472c4 [3204]" strokecolor="#1f3763 [1604]" strokeweight="1pt"/>
+              <v:shape w14:anchorId="0D46E2B8" id="Arrow: Curved Left 24" o:spid="_x0000_s1026" type="#_x0000_t103" style="position:absolute;margin-left:168.8pt;margin-top:10.15pt;width:21.9pt;height:86.45pt;rotation:-956787fd;z-index:251678720;visibility:visible;mso-wrap-style:square;mso-height-percent:0;mso-wrap-distance-left:9pt;mso-wrap-distance-top:0;mso-wrap-distance-right:9pt;mso-wrap-distance-bottom:0;mso-position-horizontal:absolute;mso-position-horizontal-relative:text;mso-position-vertical:absolute;mso-position-vertical-relative:text;mso-height-percent:0;mso-height-relative:margin;v-text-anchor:middle" o:gfxdata="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" adj="18864,20916,5400" fillcolor="#4472c4 [3204]" strokecolor="#1f3763 [1604]" strokeweight="1pt"/>
             </w:pict>
           </mc:Fallback>
         </mc:AlternateContent>
       </w:r>
+    </w:p>
+    <w:p>
+      <w:pPr>
+        <w:rPr>
+          <w:rFonts w:asciiTheme="majorBidi" w:hAnsiTheme="majorBidi" w:cstheme="majorBidi"/>
+          <w:sz w:val="20"/>
+          <w:szCs w:val="20"/>
+        </w:rPr>
+      </w:pPr>
     </w:p>
     <w:p>
       <w:pPr>
@@ -2880,15 +2982,6 @@
           <w:szCs w:val="20"/>
         </w:rPr>
       </w:pPr>
-    </w:p>
-    <w:p>
-      <w:pPr>
-        <w:rPr>
-          <w:rFonts w:asciiTheme="majorBidi" w:hAnsiTheme="majorBidi" w:cstheme="majorBidi"/>
-          <w:sz w:val="20"/>
-          <w:szCs w:val="20"/>
-        </w:rPr>
-      </w:pPr>
       <w:r>
         <w:rPr>
           <w:rFonts w:asciiTheme="majorBidi" w:hAnsiTheme="majorBidi" w:cstheme="majorBidi"/>
@@ -2899,15 +2992,15 @@
         <mc:AlternateContent>
           <mc:Choice Requires="wps">
             <w:drawing>
-              <wp:anchor distT="0" distB="0" distL="114300" distR="114300" simplePos="0" relativeHeight="251677696" behindDoc="0" locked="0" layoutInCell="1" allowOverlap="1" wp14:anchorId="3F83D19F" wp14:editId="6A4DD395">
+              <wp:anchor distT="0" distB="0" distL="114300" distR="114300" simplePos="0" relativeHeight="251677696" behindDoc="0" locked="0" layoutInCell="1" allowOverlap="1" wp14:anchorId="3F83D19F" wp14:editId="0E0069B3">
                 <wp:simplePos x="0" y="0"/>
                 <wp:positionH relativeFrom="column">
-                  <wp:posOffset>858741</wp:posOffset>
+                  <wp:posOffset>858520</wp:posOffset>
                 </wp:positionH>
                 <wp:positionV relativeFrom="paragraph">
-                  <wp:posOffset>56101</wp:posOffset>
+                  <wp:posOffset>191770</wp:posOffset>
                 </wp:positionV>
-                <wp:extent cx="3581400" cy="683812"/>
+                <wp:extent cx="3581400" cy="683260"/>
                 <wp:effectExtent l="0" t="0" r="19050" b="21590"/>
                 <wp:wrapNone/>
                 <wp:docPr id="17" name="Text Box 17"/>
@@ -2919,7 +3012,7 @@
                       <wps:spPr>
                         <a:xfrm>
                           <a:off x="0" y="0"/>
-                          <a:ext cx="3581400" cy="683812"/>
+                          <a:ext cx="3581400" cy="683260"/>
                         </a:xfrm>
                         <a:prstGeom prst="rect">
                           <a:avLst/>
@@ -3049,47 +3142,7 @@
                                 <w:szCs w:val="18"/>
                                 <w:u w:val="single"/>
                               </w:rPr>
-                              <w:t xml:space="preserve"> (listed below)</w:t>
-                            </w:r>
-                            <w:r>
-                              <w:rPr>
-                                <w:rFonts w:asciiTheme="majorBidi" w:hAnsiTheme="majorBidi" w:cstheme="majorBidi"/>
-                                <w:sz w:val="18"/>
-                                <w:szCs w:val="18"/>
-                              </w:rPr>
-                              <w:t>.</w:t>
-                            </w:r>
-                            <w:r>
-                              <w:rPr>
-                                <w:rFonts w:asciiTheme="majorBidi" w:hAnsiTheme="majorBidi" w:cstheme="majorBidi"/>
-                                <w:sz w:val="18"/>
-                                <w:szCs w:val="18"/>
-                              </w:rPr>
-                              <w:t xml:space="preserve"> </w:t>
-                            </w:r>
-                            <w:r>
-                              <w:rPr>
-                                <w:rFonts w:asciiTheme="majorBidi" w:hAnsiTheme="majorBidi" w:cstheme="majorBidi"/>
-                                <w:sz w:val="18"/>
-                                <w:szCs w:val="18"/>
-                              </w:rPr>
-                              <w:t xml:space="preserve">The </w:t>
-                            </w:r>
-                            <w:r>
-                              <w:rPr>
-                                <w:rFonts w:asciiTheme="majorBidi" w:hAnsiTheme="majorBidi" w:cstheme="majorBidi"/>
-                                <w:sz w:val="18"/>
-                                <w:szCs w:val="18"/>
-                              </w:rPr>
-                              <w:t>submission period</w:t>
-                            </w:r>
-                            <w:r>
-                              <w:rPr>
-                                <w:rFonts w:asciiTheme="majorBidi" w:hAnsiTheme="majorBidi" w:cstheme="majorBidi"/>
-                                <w:sz w:val="18"/>
-                                <w:szCs w:val="18"/>
-                              </w:rPr>
-                              <w:t xml:space="preserve"> is </w:t>
+                              <w:t xml:space="preserve"> listed below</w:t>
                             </w:r>
                             <w:r>
                               <w:rPr>
@@ -3101,9 +3154,8 @@
                                 <w:szCs w:val="18"/>
                                 <w:u w:val="single"/>
                               </w:rPr>
-                              <w:t xml:space="preserve">13 Feb – 1 </w:t>
-                            </w:r>
-                            <w:proofErr w:type="gramStart"/>
+                              <w:t xml:space="preserve"> (you can copy UNSD</w:t>
+                            </w:r>
                             <w:r>
                               <w:rPr>
                                 <w:rFonts w:asciiTheme="majorBidi" w:hAnsiTheme="majorBidi" w:cstheme="majorBidi"/>
@@ -3114,9 +3166,19 @@
                                 <w:szCs w:val="18"/>
                                 <w:u w:val="single"/>
                               </w:rPr>
-                              <w:t>Mar,</w:t>
-                            </w:r>
-                            <w:proofErr w:type="gramEnd"/>
+                              <w:t xml:space="preserve"> </w:t>
+                            </w:r>
+                            <w:hyperlink r:id="rId18" w:history="1">
+                              <w:r>
+                                <w:rPr>
+                                  <w:rStyle w:val="Hyperlink"/>
+                                  <w:rFonts w:asciiTheme="majorBidi" w:hAnsiTheme="majorBidi" w:cstheme="majorBidi"/>
+                                  <w:sz w:val="18"/>
+                                  <w:szCs w:val="18"/>
+                                </w:rPr>
+                                <w:t>sdgindicators@un.org</w:t>
+                              </w:r>
+                            </w:hyperlink>
                             <w:r>
                               <w:rPr>
                                 <w:rFonts w:asciiTheme="majorBidi" w:hAnsiTheme="majorBidi" w:cstheme="majorBidi"/>
@@ -3127,7 +3189,47 @@
                                 <w:szCs w:val="18"/>
                                 <w:u w:val="single"/>
                               </w:rPr>
+                              <w:t>)</w:t>
+                            </w:r>
+                            <w:r>
+                              <w:rPr>
+                                <w:rFonts w:asciiTheme="majorBidi" w:hAnsiTheme="majorBidi" w:cstheme="majorBidi"/>
+                                <w:sz w:val="18"/>
+                                <w:szCs w:val="18"/>
+                              </w:rPr>
+                              <w:t>.</w:t>
+                            </w:r>
+                            <w:r>
+                              <w:rPr>
+                                <w:rFonts w:asciiTheme="majorBidi" w:hAnsiTheme="majorBidi" w:cstheme="majorBidi"/>
+                                <w:sz w:val="18"/>
+                                <w:szCs w:val="18"/>
+                              </w:rPr>
                               <w:t xml:space="preserve"> </w:t>
+                            </w:r>
+                            <w:r>
+                              <w:rPr>
+                                <w:rFonts w:asciiTheme="majorBidi" w:hAnsiTheme="majorBidi" w:cstheme="majorBidi"/>
+                                <w:sz w:val="18"/>
+                                <w:szCs w:val="18"/>
+                              </w:rPr>
+                              <w:t xml:space="preserve">The </w:t>
+                            </w:r>
+                            <w:r>
+                              <w:rPr>
+                                <w:rFonts w:asciiTheme="majorBidi" w:hAnsiTheme="majorBidi" w:cstheme="majorBidi"/>
+                                <w:sz w:val="18"/>
+                                <w:szCs w:val="18"/>
+                              </w:rPr>
+                              <w:t>submission period</w:t>
+                            </w:r>
+                            <w:r>
+                              <w:rPr>
+                                <w:rFonts w:asciiTheme="majorBidi" w:hAnsiTheme="majorBidi" w:cstheme="majorBidi"/>
+                                <w:sz w:val="18"/>
+                                <w:szCs w:val="18"/>
+                              </w:rPr>
+                              <w:t xml:space="preserve"> is </w:t>
                             </w:r>
                             <w:r>
                               <w:rPr>
@@ -3139,7 +3241,31 @@
                                 <w:szCs w:val="18"/>
                                 <w:u w:val="single"/>
                               </w:rPr>
-                              <w:t>2023</w:t>
+                              <w:t xml:space="preserve">12 </w:t>
+                            </w:r>
+                            <w:r>
+                              <w:rPr>
+                                <w:rFonts w:asciiTheme="majorBidi" w:hAnsiTheme="majorBidi" w:cstheme="majorBidi"/>
+                                <w:b/>
+                                <w:bCs/>
+                                <w:color w:val="FF0000"/>
+                                <w:sz w:val="18"/>
+                                <w:szCs w:val="18"/>
+                                <w:u w:val="single"/>
+                              </w:rPr>
+                              <w:t xml:space="preserve">Feb – 1 Mar </w:t>
+                            </w:r>
+                            <w:r>
+                              <w:rPr>
+                                <w:rFonts w:asciiTheme="majorBidi" w:hAnsiTheme="majorBidi" w:cstheme="majorBidi"/>
+                                <w:b/>
+                                <w:bCs/>
+                                <w:color w:val="FF0000"/>
+                                <w:sz w:val="18"/>
+                                <w:szCs w:val="18"/>
+                                <w:u w:val="single"/>
+                              </w:rPr>
+                              <w:t>2024</w:t>
                             </w:r>
                             <w:r>
                               <w:rPr>
@@ -3175,7 +3301,7 @@
           </mc:Choice>
           <mc:Fallback>
             <w:pict>
-              <v:shape w14:anchorId="3F83D19F" id="Text Box 17" o:spid="_x0000_s1034" type="#_x0000_t202" style="position:absolute;margin-left:67.6pt;margin-top:4.4pt;width:282pt;height:53.85pt;z-index:251677696;visibility:visible;mso-wrap-style:square;mso-width-percent:0;mso-height-percent:0;mso-wrap-distance-left:9pt;mso-wrap-distance-top:0;mso-wrap-distance-right:9pt;mso-wrap-distance-bottom:0;mso-position-horizontal:absolute;mso-position-horizontal-relative:text;mso-position-vertical:absolute;mso-position-vertical-relative:text;mso-width-percent:0;mso-height-percent:0;mso-width-relative:margin;mso-height-relative:margin;v-text-anchor:top" o:gfxdata="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" fillcolor="#e2efd9 [665]" strokecolor="#4472c4 [3204]" strokeweight="1pt">
+              <v:shape w14:anchorId="3F83D19F" id="Text Box 17" o:spid="_x0000_s1034" type="#_x0000_t202" style="position:absolute;margin-left:67.6pt;margin-top:15.1pt;width:282pt;height:53.8pt;z-index:251677696;visibility:visible;mso-wrap-style:square;mso-width-percent:0;mso-height-percent:0;mso-wrap-distance-left:9pt;mso-wrap-distance-top:0;mso-wrap-distance-right:9pt;mso-wrap-distance-bottom:0;mso-position-horizontal:absolute;mso-position-horizontal-relative:text;mso-position-vertical:absolute;mso-position-vertical-relative:text;mso-width-percent:0;mso-height-percent:0;mso-width-relative:margin;mso-height-relative:margin;v-text-anchor:top" o:gfxdata="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" fillcolor="#e2efd9 [665]" strokecolor="#4472c4 [3204]" strokeweight="1pt">
                 <v:textbox>
                   <w:txbxContent>
                     <w:p>
@@ -3279,47 +3405,7 @@
                           <w:szCs w:val="18"/>
                           <w:u w:val="single"/>
                         </w:rPr>
-                        <w:t xml:space="preserve"> (listed below)</w:t>
-                      </w:r>
-                      <w:r>
-                        <w:rPr>
-                          <w:rFonts w:asciiTheme="majorBidi" w:hAnsiTheme="majorBidi" w:cstheme="majorBidi"/>
-                          <w:sz w:val="18"/>
-                          <w:szCs w:val="18"/>
-                        </w:rPr>
-                        <w:t>.</w:t>
-                      </w:r>
-                      <w:r>
-                        <w:rPr>
-                          <w:rFonts w:asciiTheme="majorBidi" w:hAnsiTheme="majorBidi" w:cstheme="majorBidi"/>
-                          <w:sz w:val="18"/>
-                          <w:szCs w:val="18"/>
-                        </w:rPr>
-                        <w:t xml:space="preserve"> </w:t>
-                      </w:r>
-                      <w:r>
-                        <w:rPr>
-                          <w:rFonts w:asciiTheme="majorBidi" w:hAnsiTheme="majorBidi" w:cstheme="majorBidi"/>
-                          <w:sz w:val="18"/>
-                          <w:szCs w:val="18"/>
-                        </w:rPr>
-                        <w:t xml:space="preserve">The </w:t>
-                      </w:r>
-                      <w:r>
-                        <w:rPr>
-                          <w:rFonts w:asciiTheme="majorBidi" w:hAnsiTheme="majorBidi" w:cstheme="majorBidi"/>
-                          <w:sz w:val="18"/>
-                          <w:szCs w:val="18"/>
-                        </w:rPr>
-                        <w:t>submission period</w:t>
-                      </w:r>
-                      <w:r>
-                        <w:rPr>
-                          <w:rFonts w:asciiTheme="majorBidi" w:hAnsiTheme="majorBidi" w:cstheme="majorBidi"/>
-                          <w:sz w:val="18"/>
-                          <w:szCs w:val="18"/>
-                        </w:rPr>
-                        <w:t xml:space="preserve"> is </w:t>
+                        <w:t xml:space="preserve"> listed below</w:t>
                       </w:r>
                       <w:r>
                         <w:rPr>
@@ -3331,9 +3417,8 @@
                           <w:szCs w:val="18"/>
                           <w:u w:val="single"/>
                         </w:rPr>
-                        <w:t xml:space="preserve">13 Feb – 1 </w:t>
-                      </w:r>
-                      <w:proofErr w:type="gramStart"/>
+                        <w:t xml:space="preserve"> (you can copy UNSD</w:t>
+                      </w:r>
                       <w:r>
                         <w:rPr>
                           <w:rFonts w:asciiTheme="majorBidi" w:hAnsiTheme="majorBidi" w:cstheme="majorBidi"/>
@@ -3344,9 +3429,19 @@
                           <w:szCs w:val="18"/>
                           <w:u w:val="single"/>
                         </w:rPr>
-                        <w:t>Mar,</w:t>
-                      </w:r>
-                      <w:proofErr w:type="gramEnd"/>
+                        <w:t xml:space="preserve"> </w:t>
+                      </w:r>
+                      <w:hyperlink r:id="rId19" w:history="1">
+                        <w:r>
+                          <w:rPr>
+                            <w:rStyle w:val="Hyperlink"/>
+                            <w:rFonts w:asciiTheme="majorBidi" w:hAnsiTheme="majorBidi" w:cstheme="majorBidi"/>
+                            <w:sz w:val="18"/>
+                            <w:szCs w:val="18"/>
+                          </w:rPr>
+                          <w:t>sdgindicators@un.org</w:t>
+                        </w:r>
+                      </w:hyperlink>
                       <w:r>
                         <w:rPr>
                           <w:rFonts w:asciiTheme="majorBidi" w:hAnsiTheme="majorBidi" w:cstheme="majorBidi"/>
@@ -3357,7 +3452,47 @@
                           <w:szCs w:val="18"/>
                           <w:u w:val="single"/>
                         </w:rPr>
+                        <w:t>)</w:t>
+                      </w:r>
+                      <w:r>
+                        <w:rPr>
+                          <w:rFonts w:asciiTheme="majorBidi" w:hAnsiTheme="majorBidi" w:cstheme="majorBidi"/>
+                          <w:sz w:val="18"/>
+                          <w:szCs w:val="18"/>
+                        </w:rPr>
+                        <w:t>.</w:t>
+                      </w:r>
+                      <w:r>
+                        <w:rPr>
+                          <w:rFonts w:asciiTheme="majorBidi" w:hAnsiTheme="majorBidi" w:cstheme="majorBidi"/>
+                          <w:sz w:val="18"/>
+                          <w:szCs w:val="18"/>
+                        </w:rPr>
                         <w:t xml:space="preserve"> </w:t>
+                      </w:r>
+                      <w:r>
+                        <w:rPr>
+                          <w:rFonts w:asciiTheme="majorBidi" w:hAnsiTheme="majorBidi" w:cstheme="majorBidi"/>
+                          <w:sz w:val="18"/>
+                          <w:szCs w:val="18"/>
+                        </w:rPr>
+                        <w:t xml:space="preserve">The </w:t>
+                      </w:r>
+                      <w:r>
+                        <w:rPr>
+                          <w:rFonts w:asciiTheme="majorBidi" w:hAnsiTheme="majorBidi" w:cstheme="majorBidi"/>
+                          <w:sz w:val="18"/>
+                          <w:szCs w:val="18"/>
+                        </w:rPr>
+                        <w:t>submission period</w:t>
+                      </w:r>
+                      <w:r>
+                        <w:rPr>
+                          <w:rFonts w:asciiTheme="majorBidi" w:hAnsiTheme="majorBidi" w:cstheme="majorBidi"/>
+                          <w:sz w:val="18"/>
+                          <w:szCs w:val="18"/>
+                        </w:rPr>
+                        <w:t xml:space="preserve"> is </w:t>
                       </w:r>
                       <w:r>
                         <w:rPr>
@@ -3369,7 +3504,31 @@
                           <w:szCs w:val="18"/>
                           <w:u w:val="single"/>
                         </w:rPr>
-                        <w:t>2023</w:t>
+                        <w:t xml:space="preserve">12 </w:t>
+                      </w:r>
+                      <w:r>
+                        <w:rPr>
+                          <w:rFonts w:asciiTheme="majorBidi" w:hAnsiTheme="majorBidi" w:cstheme="majorBidi"/>
+                          <w:b/>
+                          <w:bCs/>
+                          <w:color w:val="FF0000"/>
+                          <w:sz w:val="18"/>
+                          <w:szCs w:val="18"/>
+                          <w:u w:val="single"/>
+                        </w:rPr>
+                        <w:t xml:space="preserve">Feb – 1 Mar </w:t>
+                      </w:r>
+                      <w:r>
+                        <w:rPr>
+                          <w:rFonts w:asciiTheme="majorBidi" w:hAnsiTheme="majorBidi" w:cstheme="majorBidi"/>
+                          <w:b/>
+                          <w:bCs/>
+                          <w:color w:val="FF0000"/>
+                          <w:sz w:val="18"/>
+                          <w:szCs w:val="18"/>
+                          <w:u w:val="single"/>
+                        </w:rPr>
+                        <w:t>2024</w:t>
                       </w:r>
                       <w:r>
                         <w:rPr>
@@ -3409,27 +3568,37 @@
         </w:rPr>
       </w:pPr>
     </w:p>
+    <w:p>
+      <w:pPr>
+        <w:rPr>
+          <w:rFonts w:asciiTheme="majorBidi" w:hAnsiTheme="majorBidi" w:cstheme="majorBidi"/>
+          <w:sz w:val="20"/>
+          <w:szCs w:val="20"/>
+        </w:rPr>
+      </w:pPr>
+    </w:p>
     <w:tbl>
       <w:tblPr>
-        <w:tblW w:w="5000" w:type="pct"/>
+        <w:tblW w:w="0" w:type="auto"/>
         <w:tblLook w:val="04A0" w:firstRow="1" w:lastRow="0" w:firstColumn="1" w:lastColumn="0" w:noHBand="0" w:noVBand="1"/>
       </w:tblPr>
       <w:tblGrid>
-        <w:gridCol w:w="1056"/>
-        <w:gridCol w:w="2025"/>
-        <w:gridCol w:w="2556"/>
-        <w:gridCol w:w="2007"/>
-        <w:gridCol w:w="1382"/>
+        <w:gridCol w:w="423"/>
+        <w:gridCol w:w="1206"/>
+        <w:gridCol w:w="1803"/>
+        <w:gridCol w:w="2141"/>
+        <w:gridCol w:w="2213"/>
+        <w:gridCol w:w="1240"/>
       </w:tblGrid>
       <w:tr>
         <w:trPr>
-          <w:trHeight w:val="735"/>
+          <w:trHeight w:val="696"/>
         </w:trPr>
         <w:tc>
           <w:tcPr>
-            <w:tcW w:w="588" w:type="pct"/>
+            <w:tcW w:w="0" w:type="auto"/>
             <w:tcBorders>
-              <w:top w:val="single" w:sz="4" w:space="0" w:color="auto"/>
+              <w:top w:val="nil"/>
               <w:left w:val="nil"/>
               <w:bottom w:val="single" w:sz="8" w:space="0" w:color="auto"/>
               <w:right w:val="nil"/>
@@ -3443,32 +3612,32 @@
               <w:spacing w:after="0" w:line="240" w:lineRule="auto"/>
               <w:jc w:val="center"/>
               <w:rPr>
-                <w:rFonts w:ascii="Times New Roman" w:eastAsia="Times New Roman" w:hAnsi="Times New Roman" w:cs="Times New Roman"/>
+                <w:rFonts w:asciiTheme="majorBidi" w:eastAsia="Times New Roman" w:hAnsiTheme="majorBidi" w:cstheme="majorBidi"/>
                 <w:b/>
                 <w:bCs/>
                 <w:color w:val="000000"/>
-                <w:sz w:val="16"/>
-                <w:szCs w:val="16"/>
-                <w:lang w:val="en-US"/>
+                <w:sz w:val="14"/>
+                <w:szCs w:val="14"/>
               </w:rPr>
             </w:pPr>
             <w:r>
               <w:rPr>
+                <w:rFonts w:asciiTheme="majorBidi" w:eastAsia="Times New Roman" w:hAnsiTheme="majorBidi" w:cstheme="majorBidi"/>
                 <w:b/>
                 <w:bCs/>
                 <w:color w:val="000000"/>
-                <w:sz w:val="16"/>
-                <w:szCs w:val="16"/>
-              </w:rPr>
-              <w:t>Regional Commission</w:t>
+                <w:sz w:val="14"/>
+                <w:szCs w:val="14"/>
+              </w:rPr>
+              <w:t>No.</w:t>
             </w:r>
           </w:p>
         </w:tc>
         <w:tc>
           <w:tcPr>
-            <w:tcW w:w="1124" w:type="pct"/>
+            <w:tcW w:w="0" w:type="auto"/>
             <w:tcBorders>
-              <w:top w:val="single" w:sz="4" w:space="0" w:color="auto"/>
+              <w:top w:val="nil"/>
               <w:left w:val="nil"/>
               <w:bottom w:val="single" w:sz="8" w:space="0" w:color="auto"/>
               <w:right w:val="nil"/>
@@ -3482,32 +3651,32 @@
               <w:spacing w:after="0" w:line="240" w:lineRule="auto"/>
               <w:jc w:val="center"/>
               <w:rPr>
-                <w:rFonts w:ascii="Times New Roman" w:eastAsia="Times New Roman" w:hAnsi="Times New Roman" w:cs="Times New Roman"/>
+                <w:rFonts w:asciiTheme="majorBidi" w:eastAsia="Times New Roman" w:hAnsiTheme="majorBidi" w:cstheme="majorBidi"/>
                 <w:b/>
                 <w:bCs/>
                 <w:color w:val="000000"/>
-                <w:sz w:val="16"/>
-                <w:szCs w:val="16"/>
-                <w:lang w:val="en-US"/>
+                <w:sz w:val="14"/>
+                <w:szCs w:val="14"/>
               </w:rPr>
             </w:pPr>
             <w:r>
               <w:rPr>
+                <w:rFonts w:asciiTheme="majorBidi" w:eastAsia="Times New Roman" w:hAnsiTheme="majorBidi" w:cstheme="majorBidi"/>
                 <w:b/>
                 <w:bCs/>
                 <w:color w:val="000000"/>
-                <w:sz w:val="16"/>
-                <w:szCs w:val="16"/>
-              </w:rPr>
-              <w:t>Contact Name</w:t>
+                <w:sz w:val="14"/>
+                <w:szCs w:val="14"/>
+              </w:rPr>
+              <w:t>Regional Commission</w:t>
             </w:r>
           </w:p>
         </w:tc>
         <w:tc>
           <w:tcPr>
-            <w:tcW w:w="1418" w:type="pct"/>
+            <w:tcW w:w="0" w:type="auto"/>
             <w:tcBorders>
-              <w:top w:val="single" w:sz="4" w:space="0" w:color="auto"/>
+              <w:top w:val="nil"/>
               <w:left w:val="nil"/>
               <w:bottom w:val="single" w:sz="8" w:space="0" w:color="auto"/>
               <w:right w:val="nil"/>
@@ -3521,32 +3690,32 @@
               <w:spacing w:after="0" w:line="240" w:lineRule="auto"/>
               <w:jc w:val="center"/>
               <w:rPr>
-                <w:rFonts w:ascii="Times New Roman" w:eastAsia="Times New Roman" w:hAnsi="Times New Roman" w:cs="Times New Roman"/>
+                <w:rFonts w:asciiTheme="majorBidi" w:eastAsia="Times New Roman" w:hAnsiTheme="majorBidi" w:cstheme="majorBidi"/>
                 <w:b/>
                 <w:bCs/>
                 <w:color w:val="000000"/>
-                <w:sz w:val="16"/>
-                <w:szCs w:val="16"/>
-                <w:lang w:val="en-US"/>
+                <w:sz w:val="14"/>
+                <w:szCs w:val="14"/>
               </w:rPr>
             </w:pPr>
             <w:r>
               <w:rPr>
+                <w:rFonts w:asciiTheme="majorBidi" w:eastAsia="Times New Roman" w:hAnsiTheme="majorBidi" w:cstheme="majorBidi"/>
                 <w:b/>
                 <w:bCs/>
                 <w:color w:val="000000"/>
-                <w:sz w:val="16"/>
-                <w:szCs w:val="16"/>
-              </w:rPr>
-              <w:t>Organization Unit</w:t>
+                <w:sz w:val="14"/>
+                <w:szCs w:val="14"/>
+              </w:rPr>
+              <w:t>Contact Name</w:t>
             </w:r>
           </w:p>
         </w:tc>
         <w:tc>
           <w:tcPr>
-            <w:tcW w:w="1102" w:type="pct"/>
+            <w:tcW w:w="0" w:type="auto"/>
             <w:tcBorders>
-              <w:top w:val="single" w:sz="4" w:space="0" w:color="auto"/>
+              <w:top w:val="nil"/>
               <w:left w:val="nil"/>
               <w:bottom w:val="single" w:sz="8" w:space="0" w:color="auto"/>
               <w:right w:val="nil"/>
@@ -3560,32 +3729,32 @@
               <w:spacing w:after="0" w:line="240" w:lineRule="auto"/>
               <w:jc w:val="center"/>
               <w:rPr>
-                <w:rFonts w:ascii="Times New Roman" w:eastAsia="Times New Roman" w:hAnsi="Times New Roman" w:cs="Times New Roman"/>
+                <w:rFonts w:asciiTheme="majorBidi" w:eastAsia="Times New Roman" w:hAnsiTheme="majorBidi" w:cstheme="majorBidi"/>
                 <w:b/>
                 <w:bCs/>
                 <w:color w:val="000000"/>
-                <w:sz w:val="16"/>
-                <w:szCs w:val="16"/>
-                <w:lang w:val="en-US"/>
+                <w:sz w:val="14"/>
+                <w:szCs w:val="14"/>
               </w:rPr>
             </w:pPr>
             <w:r>
               <w:rPr>
+                <w:rFonts w:asciiTheme="majorBidi" w:eastAsia="Times New Roman" w:hAnsiTheme="majorBidi" w:cstheme="majorBidi"/>
                 <w:b/>
                 <w:bCs/>
                 <w:color w:val="000000"/>
-                <w:sz w:val="16"/>
-                <w:szCs w:val="16"/>
-              </w:rPr>
-              <w:t>Email</w:t>
+                <w:sz w:val="14"/>
+                <w:szCs w:val="14"/>
+              </w:rPr>
+              <w:t>Organization Unit</w:t>
             </w:r>
           </w:p>
         </w:tc>
         <w:tc>
           <w:tcPr>
-            <w:tcW w:w="768" w:type="pct"/>
+            <w:tcW w:w="0" w:type="auto"/>
             <w:tcBorders>
-              <w:top w:val="single" w:sz="4" w:space="0" w:color="auto"/>
+              <w:top w:val="nil"/>
               <w:left w:val="nil"/>
               <w:bottom w:val="single" w:sz="8" w:space="0" w:color="auto"/>
               <w:right w:val="nil"/>
@@ -3599,22 +3768,61 @@
               <w:spacing w:after="0" w:line="240" w:lineRule="auto"/>
               <w:jc w:val="center"/>
               <w:rPr>
-                <w:rFonts w:ascii="Times New Roman" w:eastAsia="Times New Roman" w:hAnsi="Times New Roman" w:cs="Times New Roman"/>
+                <w:rFonts w:asciiTheme="majorBidi" w:eastAsia="Times New Roman" w:hAnsiTheme="majorBidi" w:cstheme="majorBidi"/>
                 <w:b/>
                 <w:bCs/>
                 <w:color w:val="000000"/>
-                <w:sz w:val="16"/>
-                <w:szCs w:val="16"/>
-                <w:lang w:val="en-US"/>
+                <w:sz w:val="14"/>
+                <w:szCs w:val="14"/>
               </w:rPr>
             </w:pPr>
             <w:r>
               <w:rPr>
+                <w:rFonts w:asciiTheme="majorBidi" w:eastAsia="Times New Roman" w:hAnsiTheme="majorBidi" w:cstheme="majorBidi"/>
                 <w:b/>
                 <w:bCs/>
                 <w:color w:val="000000"/>
-                <w:sz w:val="16"/>
-                <w:szCs w:val="16"/>
+                <w:sz w:val="14"/>
+                <w:szCs w:val="14"/>
+              </w:rPr>
+              <w:t>Email</w:t>
+            </w:r>
+          </w:p>
+        </w:tc>
+        <w:tc>
+          <w:tcPr>
+            <w:tcW w:w="0" w:type="auto"/>
+            <w:tcBorders>
+              <w:top w:val="nil"/>
+              <w:left w:val="nil"/>
+              <w:bottom w:val="single" w:sz="8" w:space="0" w:color="auto"/>
+              <w:right w:val="nil"/>
+            </w:tcBorders>
+            <w:shd w:val="clear" w:color="auto" w:fill="auto"/>
+            <w:vAlign w:val="center"/>
+            <w:hideMark/>
+          </w:tcPr>
+          <w:p>
+            <w:pPr>
+              <w:spacing w:after="0" w:line="240" w:lineRule="auto"/>
+              <w:jc w:val="center"/>
+              <w:rPr>
+                <w:rFonts w:asciiTheme="majorBidi" w:eastAsia="Times New Roman" w:hAnsiTheme="majorBidi" w:cstheme="majorBidi"/>
+                <w:b/>
+                <w:bCs/>
+                <w:color w:val="000000"/>
+                <w:sz w:val="14"/>
+                <w:szCs w:val="14"/>
+              </w:rPr>
+            </w:pPr>
+            <w:r>
+              <w:rPr>
+                <w:rFonts w:asciiTheme="majorBidi" w:eastAsia="Times New Roman" w:hAnsiTheme="majorBidi" w:cstheme="majorBidi"/>
+                <w:b/>
+                <w:bCs/>
+                <w:color w:val="000000"/>
+                <w:sz w:val="14"/>
+                <w:szCs w:val="14"/>
               </w:rPr>
               <w:t>Phone Number</w:t>
             </w:r>
@@ -3627,7 +3835,7 @@
         </w:trPr>
         <w:tc>
           <w:tcPr>
-            <w:tcW w:w="588" w:type="pct"/>
+            <w:tcW w:w="0" w:type="auto"/>
             <w:vMerge w:val="restart"/>
             <w:tcBorders>
               <w:top w:val="nil"/>
@@ -3643,19 +3851,56 @@
           <w:p>
             <w:pPr>
               <w:spacing w:after="0" w:line="240" w:lineRule="auto"/>
-              <w:rPr>
-                <w:rFonts w:ascii="Times New Roman" w:eastAsia="Times New Roman" w:hAnsi="Times New Roman" w:cs="Times New Roman"/>
-                <w:color w:val="000000"/>
-                <w:sz w:val="16"/>
-                <w:szCs w:val="16"/>
-                <w:lang w:val="en-US"/>
+              <w:jc w:val="right"/>
+              <w:rPr>
+                <w:rFonts w:asciiTheme="majorBidi" w:eastAsia="Times New Roman" w:hAnsiTheme="majorBidi" w:cstheme="majorBidi"/>
+                <w:color w:val="000000"/>
+                <w:sz w:val="14"/>
+                <w:szCs w:val="14"/>
               </w:rPr>
             </w:pPr>
             <w:r>
               <w:rPr>
-                <w:color w:val="000000"/>
-                <w:sz w:val="16"/>
-                <w:szCs w:val="16"/>
+                <w:rFonts w:asciiTheme="majorBidi" w:eastAsia="Times New Roman" w:hAnsiTheme="majorBidi" w:cstheme="majorBidi"/>
+                <w:color w:val="000000"/>
+                <w:sz w:val="14"/>
+                <w:szCs w:val="14"/>
+              </w:rPr>
+              <w:t>1</w:t>
+            </w:r>
+          </w:p>
+        </w:tc>
+        <w:tc>
+          <w:tcPr>
+            <w:tcW w:w="0" w:type="auto"/>
+            <w:vMerge w:val="restart"/>
+            <w:tcBorders>
+              <w:top w:val="nil"/>
+              <w:left w:val="nil"/>
+              <w:bottom w:val="nil"/>
+              <w:right w:val="nil"/>
+            </w:tcBorders>
+            <w:shd w:val="clear" w:color="auto" w:fill="auto"/>
+            <w:noWrap/>
+            <w:vAlign w:val="center"/>
+            <w:hideMark/>
+          </w:tcPr>
+          <w:p>
+            <w:pPr>
+              <w:spacing w:after="0" w:line="240" w:lineRule="auto"/>
+              <w:rPr>
+                <w:rFonts w:asciiTheme="majorBidi" w:eastAsia="Times New Roman" w:hAnsiTheme="majorBidi" w:cstheme="majorBidi"/>
+                <w:color w:val="000000"/>
+                <w:sz w:val="14"/>
+                <w:szCs w:val="14"/>
+              </w:rPr>
+            </w:pPr>
+            <w:r>
+              <w:rPr>
+                <w:rFonts w:asciiTheme="majorBidi" w:eastAsia="Times New Roman" w:hAnsiTheme="majorBidi" w:cstheme="majorBidi"/>
+                <w:color w:val="000000"/>
+                <w:sz w:val="14"/>
+                <w:szCs w:val="14"/>
               </w:rPr>
               <w:t>ECA</w:t>
             </w:r>
@@ -3663,7 +3908,7 @@
         </w:tc>
         <w:tc>
           <w:tcPr>
-            <w:tcW w:w="1124" w:type="pct"/>
+            <w:tcW w:w="0" w:type="auto"/>
             <w:tcBorders>
               <w:top w:val="nil"/>
               <w:left w:val="nil"/>
@@ -3678,18 +3923,18 @@
             <w:pPr>
               <w:spacing w:after="0" w:line="240" w:lineRule="auto"/>
               <w:rPr>
-                <w:rFonts w:ascii="Times New Roman" w:eastAsia="Times New Roman" w:hAnsi="Times New Roman" w:cs="Times New Roman"/>
-                <w:color w:val="000000"/>
-                <w:sz w:val="16"/>
-                <w:szCs w:val="16"/>
-                <w:lang w:val="en-US"/>
+                <w:rFonts w:asciiTheme="majorBidi" w:eastAsia="Times New Roman" w:hAnsiTheme="majorBidi" w:cstheme="majorBidi"/>
+                <w:color w:val="000000"/>
+                <w:sz w:val="14"/>
+                <w:szCs w:val="14"/>
               </w:rPr>
             </w:pPr>
             <w:r>
               <w:rPr>
-                <w:color w:val="000000"/>
-                <w:sz w:val="16"/>
-                <w:szCs w:val="16"/>
+                <w:rFonts w:asciiTheme="majorBidi" w:eastAsia="Times New Roman" w:hAnsiTheme="majorBidi" w:cstheme="majorBidi"/>
+                <w:color w:val="000000"/>
+                <w:sz w:val="14"/>
+                <w:szCs w:val="14"/>
               </w:rPr>
               <w:t>Angela Kiconco*</w:t>
             </w:r>
@@ -3697,7 +3942,7 @@
         </w:tc>
         <w:tc>
           <w:tcPr>
-            <w:tcW w:w="1418" w:type="pct"/>
+            <w:tcW w:w="0" w:type="auto"/>
             <w:tcBorders>
               <w:top w:val="nil"/>
               <w:left w:val="nil"/>
@@ -3712,26 +3957,26 @@
             <w:pPr>
               <w:spacing w:after="0" w:line="240" w:lineRule="auto"/>
               <w:rPr>
-                <w:rFonts w:ascii="Times New Roman" w:eastAsia="Times New Roman" w:hAnsi="Times New Roman" w:cs="Times New Roman"/>
-                <w:color w:val="000000"/>
-                <w:sz w:val="16"/>
-                <w:szCs w:val="16"/>
-                <w:lang w:val="en-US"/>
+                <w:rFonts w:asciiTheme="majorBidi" w:eastAsia="Times New Roman" w:hAnsiTheme="majorBidi" w:cstheme="majorBidi"/>
+                <w:color w:val="000000"/>
+                <w:sz w:val="14"/>
+                <w:szCs w:val="14"/>
               </w:rPr>
             </w:pPr>
             <w:r>
               <w:rPr>
-                <w:color w:val="000000"/>
-                <w:sz w:val="16"/>
-                <w:szCs w:val="16"/>
-              </w:rPr>
-              <w:t xml:space="preserve">African Centre for Statistics, ECA              </w:t>
+                <w:rFonts w:asciiTheme="majorBidi" w:eastAsia="Times New Roman" w:hAnsiTheme="majorBidi" w:cstheme="majorBidi"/>
+                <w:color w:val="000000"/>
+                <w:sz w:val="14"/>
+                <w:szCs w:val="14"/>
+              </w:rPr>
+              <w:t xml:space="preserve">African Centre for Statistics, ECA </w:t>
             </w:r>
           </w:p>
         </w:tc>
         <w:tc>
           <w:tcPr>
-            <w:tcW w:w="1102" w:type="pct"/>
+            <w:tcW w:w="0" w:type="auto"/>
             <w:tcBorders>
               <w:top w:val="nil"/>
               <w:left w:val="nil"/>
@@ -3746,20 +3991,21 @@
             <w:pPr>
               <w:spacing w:after="0" w:line="240" w:lineRule="auto"/>
               <w:rPr>
-                <w:rFonts w:ascii="Times New Roman" w:eastAsia="Times New Roman" w:hAnsi="Times New Roman" w:cs="Times New Roman"/>
+                <w:rFonts w:asciiTheme="majorBidi" w:eastAsia="Times New Roman" w:hAnsiTheme="majorBidi" w:cstheme="majorBidi"/>
                 <w:color w:val="0563C1"/>
-                <w:sz w:val="16"/>
-                <w:szCs w:val="16"/>
+                <w:sz w:val="14"/>
+                <w:szCs w:val="14"/>
                 <w:u w:val="single"/>
-                <w:lang w:val="en-US"/>
               </w:rPr>
             </w:pPr>
-            <w:hyperlink r:id="rId18" w:history="1">
+            <w:hyperlink r:id="rId20" w:history="1">
               <w:r>
                 <w:rPr>
-                  <w:rStyle w:val="Hyperlink"/>
-                  <w:sz w:val="16"/>
-                  <w:szCs w:val="16"/>
+                  <w:rFonts w:asciiTheme="majorBidi" w:eastAsia="Times New Roman" w:hAnsiTheme="majorBidi" w:cstheme="majorBidi"/>
+                  <w:color w:val="0563C1"/>
+                  <w:sz w:val="14"/>
+                  <w:szCs w:val="14"/>
+                  <w:u w:val="single"/>
                 </w:rPr>
                 <w:t>angela.kiconco@un.org</w:t>
               </w:r>
@@ -3768,7 +4014,7 @@
         </w:tc>
         <w:tc>
           <w:tcPr>
-            <w:tcW w:w="768" w:type="pct"/>
+            <w:tcW w:w="0" w:type="auto"/>
             <w:tcBorders>
               <w:top w:val="nil"/>
               <w:left w:val="nil"/>
@@ -3783,22 +4029,13 @@
             <w:pPr>
               <w:spacing w:after="0" w:line="240" w:lineRule="auto"/>
               <w:rPr>
-                <w:rFonts w:ascii="Times New Roman" w:eastAsia="Times New Roman" w:hAnsi="Times New Roman" w:cs="Times New Roman"/>
+                <w:rFonts w:asciiTheme="majorBidi" w:eastAsia="Times New Roman" w:hAnsiTheme="majorBidi" w:cstheme="majorBidi"/>
                 <w:color w:val="0563C1"/>
-                <w:sz w:val="16"/>
-                <w:szCs w:val="16"/>
+                <w:sz w:val="14"/>
+                <w:szCs w:val="14"/>
                 <w:u w:val="single"/>
-                <w:lang w:val="en-US"/>
               </w:rPr>
             </w:pPr>
-            <w:r>
-              <w:rPr>
-                <w:color w:val="000000"/>
-                <w:sz w:val="16"/>
-                <w:szCs w:val="16"/>
-              </w:rPr>
-              <w:t> </w:t>
-            </w:r>
           </w:p>
         </w:tc>
       </w:tr>
@@ -3808,12 +4045,12 @@
         </w:trPr>
         <w:tc>
           <w:tcPr>
-            <w:tcW w:w="588" w:type="pct"/>
+            <w:tcW w:w="0" w:type="auto"/>
             <w:vMerge/>
             <w:tcBorders>
               <w:top w:val="nil"/>
               <w:left w:val="nil"/>
-              <w:bottom w:val="single" w:sz="4" w:space="0" w:color="auto"/>
+              <w:bottom w:val="nil"/>
               <w:right w:val="nil"/>
             </w:tcBorders>
             <w:vAlign w:val="center"/>
@@ -3823,22 +4060,46 @@
             <w:pPr>
               <w:spacing w:after="0" w:line="240" w:lineRule="auto"/>
               <w:rPr>
-                <w:rFonts w:ascii="Times New Roman" w:eastAsia="Times New Roman" w:hAnsi="Times New Roman" w:cs="Times New Roman"/>
-                <w:color w:val="000000"/>
-                <w:sz w:val="16"/>
-                <w:szCs w:val="16"/>
-                <w:lang w:val="en-US"/>
+                <w:rFonts w:asciiTheme="majorBidi" w:eastAsia="Times New Roman" w:hAnsiTheme="majorBidi" w:cstheme="majorBidi"/>
+                <w:color w:val="000000"/>
+                <w:sz w:val="14"/>
+                <w:szCs w:val="14"/>
               </w:rPr>
             </w:pPr>
           </w:p>
         </w:tc>
         <w:tc>
           <w:tcPr>
-            <w:tcW w:w="1124" w:type="pct"/>
+            <w:tcW w:w="0" w:type="auto"/>
+            <w:vMerge/>
             <w:tcBorders>
               <w:top w:val="nil"/>
               <w:left w:val="nil"/>
-              <w:bottom w:val="single" w:sz="4" w:space="0" w:color="auto"/>
+              <w:bottom w:val="nil"/>
+              <w:right w:val="nil"/>
+            </w:tcBorders>
+            <w:vAlign w:val="center"/>
+            <w:hideMark/>
+          </w:tcPr>
+          <w:p>
+            <w:pPr>
+              <w:spacing w:after="0" w:line="240" w:lineRule="auto"/>
+              <w:rPr>
+                <w:rFonts w:asciiTheme="majorBidi" w:eastAsia="Times New Roman" w:hAnsiTheme="majorBidi" w:cstheme="majorBidi"/>
+                <w:color w:val="000000"/>
+                <w:sz w:val="14"/>
+                <w:szCs w:val="14"/>
+              </w:rPr>
+            </w:pPr>
+          </w:p>
+        </w:tc>
+        <w:tc>
+          <w:tcPr>
+            <w:tcW w:w="0" w:type="auto"/>
+            <w:tcBorders>
+              <w:top w:val="nil"/>
+              <w:left w:val="nil"/>
+              <w:bottom w:val="nil"/>
               <w:right w:val="nil"/>
             </w:tcBorders>
             <w:shd w:val="clear" w:color="auto" w:fill="auto"/>
@@ -3849,18 +4110,18 @@
             <w:pPr>
               <w:spacing w:after="0" w:line="240" w:lineRule="auto"/>
               <w:rPr>
-                <w:rFonts w:ascii="Times New Roman" w:eastAsia="Times New Roman" w:hAnsi="Times New Roman" w:cs="Times New Roman"/>
-                <w:color w:val="000000"/>
-                <w:sz w:val="16"/>
-                <w:szCs w:val="16"/>
-                <w:lang w:val="en-US"/>
+                <w:rFonts w:asciiTheme="majorBidi" w:eastAsia="Times New Roman" w:hAnsiTheme="majorBidi" w:cstheme="majorBidi"/>
+                <w:color w:val="000000"/>
+                <w:sz w:val="14"/>
+                <w:szCs w:val="14"/>
               </w:rPr>
             </w:pPr>
             <w:r>
               <w:rPr>
-                <w:color w:val="000000"/>
-                <w:sz w:val="16"/>
-                <w:szCs w:val="16"/>
+                <w:rFonts w:asciiTheme="majorBidi" w:eastAsia="Times New Roman" w:hAnsiTheme="majorBidi" w:cstheme="majorBidi"/>
+                <w:color w:val="000000"/>
+                <w:sz w:val="14"/>
+                <w:szCs w:val="14"/>
               </w:rPr>
               <w:t>Molla Hunegnaw Asmare**</w:t>
             </w:r>
@@ -3868,11 +4129,11 @@
         </w:tc>
         <w:tc>
           <w:tcPr>
-            <w:tcW w:w="1418" w:type="pct"/>
+            <w:tcW w:w="0" w:type="auto"/>
             <w:tcBorders>
               <w:top w:val="nil"/>
               <w:left w:val="nil"/>
-              <w:bottom w:val="single" w:sz="4" w:space="0" w:color="auto"/>
+              <w:bottom w:val="nil"/>
               <w:right w:val="nil"/>
             </w:tcBorders>
             <w:shd w:val="clear" w:color="auto" w:fill="auto"/>
@@ -3883,30 +4144,30 @@
             <w:pPr>
               <w:spacing w:after="0" w:line="240" w:lineRule="auto"/>
               <w:rPr>
-                <w:rFonts w:ascii="Times New Roman" w:eastAsia="Times New Roman" w:hAnsi="Times New Roman" w:cs="Times New Roman"/>
-                <w:color w:val="000000"/>
-                <w:sz w:val="16"/>
-                <w:szCs w:val="16"/>
-                <w:lang w:val="en-US"/>
+                <w:rFonts w:asciiTheme="majorBidi" w:eastAsia="Times New Roman" w:hAnsiTheme="majorBidi" w:cstheme="majorBidi"/>
+                <w:color w:val="000000"/>
+                <w:sz w:val="14"/>
+                <w:szCs w:val="14"/>
               </w:rPr>
             </w:pPr>
             <w:r>
               <w:rPr>
-                <w:color w:val="000000"/>
-                <w:sz w:val="16"/>
-                <w:szCs w:val="16"/>
-              </w:rPr>
-              <w:t xml:space="preserve">African Centre for Statistics, ECA              </w:t>
+                <w:rFonts w:asciiTheme="majorBidi" w:eastAsia="Times New Roman" w:hAnsiTheme="majorBidi" w:cstheme="majorBidi"/>
+                <w:color w:val="000000"/>
+                <w:sz w:val="14"/>
+                <w:szCs w:val="14"/>
+              </w:rPr>
+              <w:t xml:space="preserve">African Centre for Statistics, ECA </w:t>
             </w:r>
           </w:p>
         </w:tc>
         <w:tc>
           <w:tcPr>
-            <w:tcW w:w="1102" w:type="pct"/>
+            <w:tcW w:w="0" w:type="auto"/>
             <w:tcBorders>
               <w:top w:val="nil"/>
               <w:left w:val="nil"/>
-              <w:bottom w:val="single" w:sz="4" w:space="0" w:color="auto"/>
+              <w:bottom w:val="nil"/>
               <w:right w:val="nil"/>
             </w:tcBorders>
             <w:shd w:val="clear" w:color="auto" w:fill="auto"/>
@@ -3917,20 +4178,21 @@
             <w:pPr>
               <w:spacing w:after="0" w:line="240" w:lineRule="auto"/>
               <w:rPr>
-                <w:rFonts w:ascii="Times New Roman" w:eastAsia="Times New Roman" w:hAnsi="Times New Roman" w:cs="Times New Roman"/>
+                <w:rFonts w:asciiTheme="majorBidi" w:eastAsia="Times New Roman" w:hAnsiTheme="majorBidi" w:cstheme="majorBidi"/>
                 <w:color w:val="0563C1"/>
-                <w:sz w:val="16"/>
-                <w:szCs w:val="16"/>
+                <w:sz w:val="14"/>
+                <w:szCs w:val="14"/>
                 <w:u w:val="single"/>
-                <w:lang w:val="en-US"/>
               </w:rPr>
             </w:pPr>
-            <w:hyperlink r:id="rId19" w:history="1">
+            <w:hyperlink r:id="rId21" w:history="1">
               <w:r>
                 <w:rPr>
-                  <w:rStyle w:val="Hyperlink"/>
-                  <w:sz w:val="16"/>
-                  <w:szCs w:val="16"/>
+                  <w:rFonts w:asciiTheme="majorBidi" w:eastAsia="Times New Roman" w:hAnsiTheme="majorBidi" w:cstheme="majorBidi"/>
+                  <w:color w:val="0563C1"/>
+                  <w:sz w:val="14"/>
+                  <w:szCs w:val="14"/>
+                  <w:u w:val="single"/>
                 </w:rPr>
                 <w:t>hunegnaw@un.org</w:t>
               </w:r>
@@ -3939,11 +4201,11 @@
         </w:tc>
         <w:tc>
           <w:tcPr>
-            <w:tcW w:w="768" w:type="pct"/>
+            <w:tcW w:w="0" w:type="auto"/>
             <w:tcBorders>
               <w:top w:val="nil"/>
               <w:left w:val="nil"/>
-              <w:bottom w:val="single" w:sz="4" w:space="0" w:color="auto"/>
+              <w:bottom w:val="nil"/>
               <w:right w:val="nil"/>
             </w:tcBorders>
             <w:shd w:val="clear" w:color="auto" w:fill="auto"/>
@@ -3954,18 +4216,18 @@
             <w:pPr>
               <w:spacing w:after="0" w:line="240" w:lineRule="auto"/>
               <w:rPr>
-                <w:rFonts w:ascii="Times New Roman" w:eastAsia="Times New Roman" w:hAnsi="Times New Roman" w:cs="Times New Roman"/>
-                <w:color w:val="000000"/>
-                <w:sz w:val="16"/>
-                <w:szCs w:val="16"/>
-                <w:lang w:val="en-US"/>
+                <w:rFonts w:asciiTheme="majorBidi" w:eastAsia="Times New Roman" w:hAnsiTheme="majorBidi" w:cstheme="majorBidi"/>
+                <w:color w:val="000000"/>
+                <w:sz w:val="14"/>
+                <w:szCs w:val="14"/>
               </w:rPr>
             </w:pPr>
             <w:r>
               <w:rPr>
-                <w:color w:val="000000"/>
-                <w:sz w:val="16"/>
-                <w:szCs w:val="16"/>
+                <w:rFonts w:asciiTheme="majorBidi" w:eastAsia="Times New Roman" w:hAnsiTheme="majorBidi" w:cstheme="majorBidi"/>
+                <w:color w:val="000000"/>
+                <w:sz w:val="14"/>
+                <w:szCs w:val="14"/>
               </w:rPr>
               <w:t xml:space="preserve">+251 913 825 023 </w:t>
             </w:r>
@@ -3978,11 +4240,11 @@
         </w:trPr>
         <w:tc>
           <w:tcPr>
-            <w:tcW w:w="588" w:type="pct"/>
+            <w:tcW w:w="0" w:type="auto"/>
             <w:tcBorders>
-              <w:top w:val="single" w:sz="4" w:space="0" w:color="auto"/>
+              <w:top w:val="nil"/>
               <w:left w:val="nil"/>
-              <w:bottom w:val="single" w:sz="4" w:space="0" w:color="auto"/>
+              <w:bottom w:val="nil"/>
               <w:right w:val="nil"/>
             </w:tcBorders>
             <w:shd w:val="clear" w:color="auto" w:fill="auto"/>
@@ -3992,31 +4254,32 @@
           <w:p>
             <w:pPr>
               <w:spacing w:after="0" w:line="240" w:lineRule="auto"/>
-              <w:rPr>
-                <w:rFonts w:ascii="Times New Roman" w:eastAsia="Times New Roman" w:hAnsi="Times New Roman" w:cs="Times New Roman"/>
-                <w:color w:val="000000"/>
-                <w:sz w:val="16"/>
-                <w:szCs w:val="16"/>
-                <w:lang w:val="en-US"/>
+              <w:jc w:val="right"/>
+              <w:rPr>
+                <w:rFonts w:asciiTheme="majorBidi" w:eastAsia="Times New Roman" w:hAnsiTheme="majorBidi" w:cstheme="majorBidi"/>
+                <w:color w:val="000000"/>
+                <w:sz w:val="14"/>
+                <w:szCs w:val="14"/>
               </w:rPr>
             </w:pPr>
             <w:r>
               <w:rPr>
-                <w:color w:val="000000"/>
-                <w:sz w:val="16"/>
-                <w:szCs w:val="16"/>
-              </w:rPr>
-              <w:t>ECE</w:t>
+                <w:rFonts w:asciiTheme="majorBidi" w:eastAsia="Times New Roman" w:hAnsiTheme="majorBidi" w:cstheme="majorBidi"/>
+                <w:color w:val="000000"/>
+                <w:sz w:val="14"/>
+                <w:szCs w:val="14"/>
+              </w:rPr>
+              <w:t>2</w:t>
             </w:r>
           </w:p>
         </w:tc>
         <w:tc>
           <w:tcPr>
-            <w:tcW w:w="1124" w:type="pct"/>
+            <w:tcW w:w="0" w:type="auto"/>
             <w:tcBorders>
-              <w:top w:val="single" w:sz="4" w:space="0" w:color="auto"/>
+              <w:top w:val="nil"/>
               <w:left w:val="nil"/>
-              <w:bottom w:val="single" w:sz="4" w:space="0" w:color="auto"/>
+              <w:bottom w:val="nil"/>
               <w:right w:val="nil"/>
             </w:tcBorders>
             <w:shd w:val="clear" w:color="auto" w:fill="auto"/>
@@ -4027,30 +4290,30 @@
             <w:pPr>
               <w:spacing w:after="0" w:line="240" w:lineRule="auto"/>
               <w:rPr>
-                <w:rFonts w:ascii="Times New Roman" w:eastAsia="Times New Roman" w:hAnsi="Times New Roman" w:cs="Times New Roman"/>
-                <w:color w:val="000000"/>
-                <w:sz w:val="16"/>
-                <w:szCs w:val="16"/>
-                <w:lang w:val="en-US"/>
+                <w:rFonts w:asciiTheme="majorBidi" w:eastAsia="Times New Roman" w:hAnsiTheme="majorBidi" w:cstheme="majorBidi"/>
+                <w:color w:val="000000"/>
+                <w:sz w:val="14"/>
+                <w:szCs w:val="14"/>
               </w:rPr>
             </w:pPr>
             <w:r>
               <w:rPr>
-                <w:color w:val="000000"/>
-                <w:sz w:val="16"/>
-                <w:szCs w:val="16"/>
-              </w:rPr>
-              <w:t>Patrick Hernusi</w:t>
+                <w:rFonts w:asciiTheme="majorBidi" w:eastAsia="Times New Roman" w:hAnsiTheme="majorBidi" w:cstheme="majorBidi"/>
+                <w:color w:val="000000"/>
+                <w:sz w:val="14"/>
+                <w:szCs w:val="14"/>
+              </w:rPr>
+              <w:t>ECE</w:t>
             </w:r>
           </w:p>
         </w:tc>
         <w:tc>
           <w:tcPr>
-            <w:tcW w:w="1418" w:type="pct"/>
+            <w:tcW w:w="0" w:type="auto"/>
             <w:tcBorders>
-              <w:top w:val="single" w:sz="4" w:space="0" w:color="auto"/>
+              <w:top w:val="nil"/>
               <w:left w:val="nil"/>
-              <w:bottom w:val="single" w:sz="4" w:space="0" w:color="auto"/>
+              <w:bottom w:val="nil"/>
               <w:right w:val="nil"/>
             </w:tcBorders>
             <w:shd w:val="clear" w:color="auto" w:fill="auto"/>
@@ -4061,30 +4324,30 @@
             <w:pPr>
               <w:spacing w:after="0" w:line="240" w:lineRule="auto"/>
               <w:rPr>
-                <w:rFonts w:ascii="Times New Roman" w:eastAsia="Times New Roman" w:hAnsi="Times New Roman" w:cs="Times New Roman"/>
-                <w:color w:val="000000"/>
-                <w:sz w:val="16"/>
-                <w:szCs w:val="16"/>
-                <w:lang w:val="en-US"/>
+                <w:rFonts w:asciiTheme="majorBidi" w:eastAsia="Times New Roman" w:hAnsiTheme="majorBidi" w:cstheme="majorBidi"/>
+                <w:color w:val="000000"/>
+                <w:sz w:val="14"/>
+                <w:szCs w:val="14"/>
               </w:rPr>
             </w:pPr>
             <w:r>
               <w:rPr>
-                <w:color w:val="000000"/>
-                <w:sz w:val="16"/>
-                <w:szCs w:val="16"/>
-              </w:rPr>
-              <w:t>Statistics Division</w:t>
+                <w:rFonts w:asciiTheme="majorBidi" w:eastAsia="Times New Roman" w:hAnsiTheme="majorBidi" w:cstheme="majorBidi"/>
+                <w:color w:val="000000"/>
+                <w:sz w:val="14"/>
+                <w:szCs w:val="14"/>
+              </w:rPr>
+              <w:t>Patrick Hernusi</w:t>
             </w:r>
           </w:p>
         </w:tc>
         <w:tc>
           <w:tcPr>
-            <w:tcW w:w="1102" w:type="pct"/>
+            <w:tcW w:w="0" w:type="auto"/>
             <w:tcBorders>
-              <w:top w:val="single" w:sz="4" w:space="0" w:color="auto"/>
+              <w:top w:val="nil"/>
               <w:left w:val="nil"/>
-              <w:bottom w:val="single" w:sz="4" w:space="0" w:color="auto"/>
+              <w:bottom w:val="nil"/>
               <w:right w:val="nil"/>
             </w:tcBorders>
             <w:shd w:val="clear" w:color="auto" w:fill="auto"/>
@@ -4095,33 +4358,30 @@
             <w:pPr>
               <w:spacing w:after="0" w:line="240" w:lineRule="auto"/>
               <w:rPr>
-                <w:rFonts w:ascii="Times New Roman" w:eastAsia="Times New Roman" w:hAnsi="Times New Roman" w:cs="Times New Roman"/>
-                <w:color w:val="0563C1"/>
-                <w:sz w:val="16"/>
-                <w:szCs w:val="16"/>
-                <w:u w:val="single"/>
-                <w:lang w:val="en-US"/>
+                <w:rFonts w:asciiTheme="majorBidi" w:eastAsia="Times New Roman" w:hAnsiTheme="majorBidi" w:cstheme="majorBidi"/>
+                <w:color w:val="000000"/>
+                <w:sz w:val="14"/>
+                <w:szCs w:val="14"/>
               </w:rPr>
             </w:pPr>
-            <w:hyperlink r:id="rId20" w:history="1">
-              <w:r>
-                <w:rPr>
-                  <w:rStyle w:val="Hyperlink"/>
-                  <w:sz w:val="16"/>
-                  <w:szCs w:val="16"/>
-                </w:rPr>
-                <w:t>hernusi@un.org</w:t>
-              </w:r>
-            </w:hyperlink>
+            <w:r>
+              <w:rPr>
+                <w:rFonts w:asciiTheme="majorBidi" w:eastAsia="Times New Roman" w:hAnsiTheme="majorBidi" w:cstheme="majorBidi"/>
+                <w:color w:val="000000"/>
+                <w:sz w:val="14"/>
+                <w:szCs w:val="14"/>
+              </w:rPr>
+              <w:t>Statistics Division</w:t>
+            </w:r>
           </w:p>
         </w:tc>
         <w:tc>
           <w:tcPr>
-            <w:tcW w:w="768" w:type="pct"/>
+            <w:tcW w:w="0" w:type="auto"/>
             <w:tcBorders>
-              <w:top w:val="single" w:sz="4" w:space="0" w:color="auto"/>
+              <w:top w:val="nil"/>
               <w:left w:val="nil"/>
-              <w:bottom w:val="single" w:sz="4" w:space="0" w:color="auto"/>
+              <w:bottom w:val="nil"/>
               <w:right w:val="nil"/>
             </w:tcBorders>
             <w:shd w:val="clear" w:color="auto" w:fill="auto"/>
@@ -4132,18 +4392,56 @@
             <w:pPr>
               <w:spacing w:after="0" w:line="240" w:lineRule="auto"/>
               <w:rPr>
-                <w:rFonts w:ascii="Times New Roman" w:eastAsia="Times New Roman" w:hAnsi="Times New Roman" w:cs="Times New Roman"/>
-                <w:color w:val="000000"/>
-                <w:sz w:val="16"/>
-                <w:szCs w:val="16"/>
-                <w:lang w:val="en-US"/>
+                <w:rFonts w:asciiTheme="majorBidi" w:eastAsia="Times New Roman" w:hAnsiTheme="majorBidi" w:cstheme="majorBidi"/>
+                <w:color w:val="0563C1"/>
+                <w:sz w:val="14"/>
+                <w:szCs w:val="14"/>
+                <w:u w:val="single"/>
+              </w:rPr>
+            </w:pPr>
+            <w:hyperlink r:id="rId22" w:history="1">
+              <w:r>
+                <w:rPr>
+                  <w:rFonts w:asciiTheme="majorBidi" w:eastAsia="Times New Roman" w:hAnsiTheme="majorBidi" w:cstheme="majorBidi"/>
+                  <w:color w:val="0563C1"/>
+                  <w:sz w:val="14"/>
+                  <w:szCs w:val="14"/>
+                  <w:u w:val="single"/>
+                </w:rPr>
+                <w:t>hernusi@un.org</w:t>
+              </w:r>
+            </w:hyperlink>
+          </w:p>
+        </w:tc>
+        <w:tc>
+          <w:tcPr>
+            <w:tcW w:w="0" w:type="auto"/>
+            <w:tcBorders>
+              <w:top w:val="nil"/>
+              <w:left w:val="nil"/>
+              <w:bottom w:val="nil"/>
+              <w:right w:val="nil"/>
+            </w:tcBorders>
+            <w:shd w:val="clear" w:color="auto" w:fill="auto"/>
+            <w:noWrap/>
+            <w:hideMark/>
+          </w:tcPr>
+          <w:p>
+            <w:pPr>
+              <w:spacing w:after="0" w:line="240" w:lineRule="auto"/>
+              <w:rPr>
+                <w:rFonts w:asciiTheme="majorBidi" w:eastAsia="Times New Roman" w:hAnsiTheme="majorBidi" w:cstheme="majorBidi"/>
+                <w:color w:val="000000"/>
+                <w:sz w:val="14"/>
+                <w:szCs w:val="14"/>
               </w:rPr>
             </w:pPr>
             <w:r>
               <w:rPr>
-                <w:color w:val="000000"/>
-                <w:sz w:val="16"/>
-                <w:szCs w:val="16"/>
+                <w:rFonts w:asciiTheme="majorBidi" w:eastAsia="Times New Roman" w:hAnsiTheme="majorBidi" w:cstheme="majorBidi"/>
+                <w:color w:val="000000"/>
+                <w:sz w:val="14"/>
+                <w:szCs w:val="14"/>
               </w:rPr>
               <w:t>+41 22 917 1096</w:t>
             </w:r>
@@ -4156,10 +4454,10 @@
         </w:trPr>
         <w:tc>
           <w:tcPr>
-            <w:tcW w:w="588" w:type="pct"/>
+            <w:tcW w:w="0" w:type="auto"/>
             <w:vMerge w:val="restart"/>
             <w:tcBorders>
-              <w:top w:val="single" w:sz="4" w:space="0" w:color="auto"/>
+              <w:top w:val="nil"/>
               <w:left w:val="nil"/>
               <w:bottom w:val="nil"/>
               <w:right w:val="nil"/>
@@ -4172,19 +4470,56 @@
           <w:p>
             <w:pPr>
               <w:spacing w:after="0" w:line="240" w:lineRule="auto"/>
-              <w:rPr>
-                <w:rFonts w:ascii="Times New Roman" w:eastAsia="Times New Roman" w:hAnsi="Times New Roman" w:cs="Times New Roman"/>
-                <w:color w:val="000000"/>
-                <w:sz w:val="16"/>
-                <w:szCs w:val="16"/>
-                <w:lang w:val="en-US"/>
+              <w:jc w:val="right"/>
+              <w:rPr>
+                <w:rFonts w:asciiTheme="majorBidi" w:eastAsia="Times New Roman" w:hAnsiTheme="majorBidi" w:cstheme="majorBidi"/>
+                <w:color w:val="000000"/>
+                <w:sz w:val="14"/>
+                <w:szCs w:val="14"/>
               </w:rPr>
             </w:pPr>
             <w:r>
               <w:rPr>
-                <w:color w:val="000000"/>
-                <w:sz w:val="16"/>
-                <w:szCs w:val="16"/>
+                <w:rFonts w:asciiTheme="majorBidi" w:eastAsia="Times New Roman" w:hAnsiTheme="majorBidi" w:cstheme="majorBidi"/>
+                <w:color w:val="000000"/>
+                <w:sz w:val="14"/>
+                <w:szCs w:val="14"/>
+              </w:rPr>
+              <w:t>3</w:t>
+            </w:r>
+          </w:p>
+        </w:tc>
+        <w:tc>
+          <w:tcPr>
+            <w:tcW w:w="0" w:type="auto"/>
+            <w:vMerge w:val="restart"/>
+            <w:tcBorders>
+              <w:top w:val="nil"/>
+              <w:left w:val="nil"/>
+              <w:bottom w:val="nil"/>
+              <w:right w:val="nil"/>
+            </w:tcBorders>
+            <w:shd w:val="clear" w:color="auto" w:fill="auto"/>
+            <w:noWrap/>
+            <w:vAlign w:val="center"/>
+            <w:hideMark/>
+          </w:tcPr>
+          <w:p>
+            <w:pPr>
+              <w:spacing w:after="0" w:line="240" w:lineRule="auto"/>
+              <w:rPr>
+                <w:rFonts w:asciiTheme="majorBidi" w:eastAsia="Times New Roman" w:hAnsiTheme="majorBidi" w:cstheme="majorBidi"/>
+                <w:color w:val="000000"/>
+                <w:sz w:val="14"/>
+                <w:szCs w:val="14"/>
+              </w:rPr>
+            </w:pPr>
+            <w:r>
+              <w:rPr>
+                <w:rFonts w:asciiTheme="majorBidi" w:eastAsia="Times New Roman" w:hAnsiTheme="majorBidi" w:cstheme="majorBidi"/>
+                <w:color w:val="000000"/>
+                <w:sz w:val="14"/>
+                <w:szCs w:val="14"/>
               </w:rPr>
               <w:t>ECLAC</w:t>
             </w:r>
@@ -4192,9 +4527,9 @@
         </w:tc>
         <w:tc>
           <w:tcPr>
-            <w:tcW w:w="1124" w:type="pct"/>
+            <w:tcW w:w="0" w:type="auto"/>
             <w:tcBorders>
-              <w:top w:val="single" w:sz="4" w:space="0" w:color="auto"/>
+              <w:top w:val="nil"/>
               <w:left w:val="nil"/>
               <w:bottom w:val="nil"/>
               <w:right w:val="nil"/>
@@ -4207,18 +4542,18 @@
             <w:pPr>
               <w:spacing w:after="0" w:line="240" w:lineRule="auto"/>
               <w:rPr>
-                <w:rFonts w:ascii="Times New Roman" w:eastAsia="Times New Roman" w:hAnsi="Times New Roman" w:cs="Times New Roman"/>
-                <w:color w:val="000000"/>
-                <w:sz w:val="16"/>
-                <w:szCs w:val="16"/>
-                <w:lang w:val="en-US"/>
+                <w:rFonts w:asciiTheme="majorBidi" w:eastAsia="Times New Roman" w:hAnsiTheme="majorBidi" w:cstheme="majorBidi"/>
+                <w:color w:val="000000"/>
+                <w:sz w:val="14"/>
+                <w:szCs w:val="14"/>
               </w:rPr>
             </w:pPr>
             <w:r>
               <w:rPr>
-                <w:color w:val="000000"/>
-                <w:sz w:val="16"/>
-                <w:szCs w:val="16"/>
+                <w:rFonts w:asciiTheme="majorBidi" w:eastAsia="Times New Roman" w:hAnsiTheme="majorBidi" w:cstheme="majorBidi"/>
+                <w:color w:val="000000"/>
+                <w:sz w:val="14"/>
+                <w:szCs w:val="14"/>
               </w:rPr>
               <w:t>Daniel Taccari*</w:t>
             </w:r>
@@ -4226,9 +4561,9 @@
         </w:tc>
         <w:tc>
           <w:tcPr>
-            <w:tcW w:w="1418" w:type="pct"/>
+            <w:tcW w:w="0" w:type="auto"/>
             <w:tcBorders>
-              <w:top w:val="single" w:sz="4" w:space="0" w:color="auto"/>
+              <w:top w:val="nil"/>
               <w:left w:val="nil"/>
               <w:bottom w:val="nil"/>
               <w:right w:val="nil"/>
@@ -4241,18 +4576,18 @@
             <w:pPr>
               <w:spacing w:after="0" w:line="240" w:lineRule="auto"/>
               <w:rPr>
-                <w:rFonts w:ascii="Times New Roman" w:eastAsia="Times New Roman" w:hAnsi="Times New Roman" w:cs="Times New Roman"/>
-                <w:color w:val="000000"/>
-                <w:sz w:val="16"/>
-                <w:szCs w:val="16"/>
-                <w:lang w:val="en-US"/>
+                <w:rFonts w:asciiTheme="majorBidi" w:eastAsia="Times New Roman" w:hAnsiTheme="majorBidi" w:cstheme="majorBidi"/>
+                <w:color w:val="000000"/>
+                <w:sz w:val="14"/>
+                <w:szCs w:val="14"/>
               </w:rPr>
             </w:pPr>
             <w:r>
               <w:rPr>
-                <w:color w:val="000000"/>
-                <w:sz w:val="16"/>
-                <w:szCs w:val="16"/>
+                <w:rFonts w:asciiTheme="majorBidi" w:eastAsia="Times New Roman" w:hAnsiTheme="majorBidi" w:cstheme="majorBidi"/>
+                <w:color w:val="000000"/>
+                <w:sz w:val="14"/>
+                <w:szCs w:val="14"/>
               </w:rPr>
               <w:t>Statistics Division</w:t>
             </w:r>
@@ -4260,9 +4595,9 @@
         </w:tc>
         <w:tc>
           <w:tcPr>
-            <w:tcW w:w="1102" w:type="pct"/>
+            <w:tcW w:w="0" w:type="auto"/>
             <w:tcBorders>
-              <w:top w:val="single" w:sz="4" w:space="0" w:color="auto"/>
+              <w:top w:val="nil"/>
               <w:left w:val="nil"/>
               <w:bottom w:val="nil"/>
               <w:right w:val="nil"/>
@@ -4275,20 +4610,21 @@
             <w:pPr>
               <w:spacing w:after="0" w:line="240" w:lineRule="auto"/>
               <w:rPr>
-                <w:rFonts w:ascii="Times New Roman" w:eastAsia="Times New Roman" w:hAnsi="Times New Roman" w:cs="Times New Roman"/>
+                <w:rFonts w:asciiTheme="majorBidi" w:eastAsia="Times New Roman" w:hAnsiTheme="majorBidi" w:cstheme="majorBidi"/>
                 <w:color w:val="0563C1"/>
-                <w:sz w:val="16"/>
-                <w:szCs w:val="16"/>
+                <w:sz w:val="14"/>
+                <w:szCs w:val="14"/>
                 <w:u w:val="single"/>
-                <w:lang w:val="en-US"/>
               </w:rPr>
             </w:pPr>
-            <w:hyperlink r:id="rId21" w:history="1">
+            <w:hyperlink r:id="rId23" w:history="1">
               <w:r>
                 <w:rPr>
-                  <w:rStyle w:val="Hyperlink"/>
-                  <w:sz w:val="16"/>
-                  <w:szCs w:val="16"/>
+                  <w:rFonts w:asciiTheme="majorBidi" w:eastAsia="Times New Roman" w:hAnsiTheme="majorBidi" w:cstheme="majorBidi"/>
+                  <w:color w:val="0563C1"/>
+                  <w:sz w:val="14"/>
+                  <w:szCs w:val="14"/>
+                  <w:u w:val="single"/>
                 </w:rPr>
                 <w:t>daniel.taccari@cepal.org</w:t>
               </w:r>
@@ -4297,9 +4633,9 @@
         </w:tc>
         <w:tc>
           <w:tcPr>
-            <w:tcW w:w="768" w:type="pct"/>
+            <w:tcW w:w="0" w:type="auto"/>
             <w:tcBorders>
-              <w:top w:val="single" w:sz="4" w:space="0" w:color="auto"/>
+              <w:top w:val="nil"/>
               <w:left w:val="nil"/>
               <w:bottom w:val="nil"/>
               <w:right w:val="nil"/>
@@ -4312,18 +4648,18 @@
             <w:pPr>
               <w:spacing w:after="0" w:line="240" w:lineRule="auto"/>
               <w:rPr>
-                <w:rFonts w:ascii="Times New Roman" w:eastAsia="Times New Roman" w:hAnsi="Times New Roman" w:cs="Times New Roman"/>
-                <w:color w:val="000000"/>
-                <w:sz w:val="16"/>
-                <w:szCs w:val="16"/>
-                <w:lang w:val="en-US"/>
+                <w:rFonts w:asciiTheme="majorBidi" w:eastAsia="Times New Roman" w:hAnsiTheme="majorBidi" w:cstheme="majorBidi"/>
+                <w:color w:val="000000"/>
+                <w:sz w:val="14"/>
+                <w:szCs w:val="14"/>
               </w:rPr>
             </w:pPr>
             <w:r>
               <w:rPr>
-                <w:color w:val="000000"/>
-                <w:sz w:val="16"/>
-                <w:szCs w:val="16"/>
+                <w:rFonts w:asciiTheme="majorBidi" w:eastAsia="Times New Roman" w:hAnsiTheme="majorBidi" w:cstheme="majorBidi"/>
+                <w:color w:val="000000"/>
+                <w:sz w:val="14"/>
+                <w:szCs w:val="14"/>
               </w:rPr>
               <w:t xml:space="preserve">+56 2 2210 2176 </w:t>
             </w:r>
@@ -4336,12 +4672,12 @@
         </w:trPr>
         <w:tc>
           <w:tcPr>
-            <w:tcW w:w="588" w:type="pct"/>
+            <w:tcW w:w="0" w:type="auto"/>
             <w:vMerge/>
             <w:tcBorders>
               <w:top w:val="nil"/>
               <w:left w:val="nil"/>
-              <w:bottom w:val="single" w:sz="4" w:space="0" w:color="auto"/>
+              <w:bottom w:val="nil"/>
               <w:right w:val="nil"/>
             </w:tcBorders>
             <w:vAlign w:val="center"/>
@@ -4351,22 +4687,46 @@
             <w:pPr>
               <w:spacing w:after="0" w:line="240" w:lineRule="auto"/>
               <w:rPr>
-                <w:rFonts w:ascii="Times New Roman" w:eastAsia="Times New Roman" w:hAnsi="Times New Roman" w:cs="Times New Roman"/>
-                <w:color w:val="000000"/>
-                <w:sz w:val="16"/>
-                <w:szCs w:val="16"/>
-                <w:lang w:val="en-US"/>
+                <w:rFonts w:asciiTheme="majorBidi" w:eastAsia="Times New Roman" w:hAnsiTheme="majorBidi" w:cstheme="majorBidi"/>
+                <w:color w:val="000000"/>
+                <w:sz w:val="14"/>
+                <w:szCs w:val="14"/>
               </w:rPr>
             </w:pPr>
           </w:p>
         </w:tc>
         <w:tc>
           <w:tcPr>
-            <w:tcW w:w="1124" w:type="pct"/>
+            <w:tcW w:w="0" w:type="auto"/>
+            <w:vMerge/>
             <w:tcBorders>
               <w:top w:val="nil"/>
               <w:left w:val="nil"/>
-              <w:bottom w:val="single" w:sz="4" w:space="0" w:color="auto"/>
+              <w:bottom w:val="nil"/>
+              <w:right w:val="nil"/>
+            </w:tcBorders>
+            <w:vAlign w:val="center"/>
+            <w:hideMark/>
+          </w:tcPr>
+          <w:p>
+            <w:pPr>
+              <w:spacing w:after="0" w:line="240" w:lineRule="auto"/>
+              <w:rPr>
+                <w:rFonts w:asciiTheme="majorBidi" w:eastAsia="Times New Roman" w:hAnsiTheme="majorBidi" w:cstheme="majorBidi"/>
+                <w:color w:val="000000"/>
+                <w:sz w:val="14"/>
+                <w:szCs w:val="14"/>
+              </w:rPr>
+            </w:pPr>
+          </w:p>
+        </w:tc>
+        <w:tc>
+          <w:tcPr>
+            <w:tcW w:w="0" w:type="auto"/>
+            <w:tcBorders>
+              <w:top w:val="nil"/>
+              <w:left w:val="nil"/>
+              <w:bottom w:val="nil"/>
               <w:right w:val="nil"/>
             </w:tcBorders>
             <w:shd w:val="clear" w:color="auto" w:fill="auto"/>
@@ -4377,18 +4737,18 @@
             <w:pPr>
               <w:spacing w:after="0" w:line="240" w:lineRule="auto"/>
               <w:rPr>
-                <w:rFonts w:ascii="Times New Roman" w:eastAsia="Times New Roman" w:hAnsi="Times New Roman" w:cs="Times New Roman"/>
-                <w:color w:val="000000"/>
-                <w:sz w:val="16"/>
-                <w:szCs w:val="16"/>
-                <w:lang w:val="en-US"/>
+                <w:rFonts w:asciiTheme="majorBidi" w:eastAsia="Times New Roman" w:hAnsiTheme="majorBidi" w:cstheme="majorBidi"/>
+                <w:color w:val="000000"/>
+                <w:sz w:val="14"/>
+                <w:szCs w:val="14"/>
               </w:rPr>
             </w:pPr>
             <w:r>
               <w:rPr>
-                <w:color w:val="000000"/>
-                <w:sz w:val="16"/>
-                <w:szCs w:val="16"/>
+                <w:rFonts w:asciiTheme="majorBidi" w:eastAsia="Times New Roman" w:hAnsiTheme="majorBidi" w:cstheme="majorBidi"/>
+                <w:color w:val="000000"/>
+                <w:sz w:val="14"/>
+                <w:szCs w:val="14"/>
               </w:rPr>
               <w:t>Pauline Stockins**</w:t>
             </w:r>
@@ -4396,11 +4756,11 @@
         </w:tc>
         <w:tc>
           <w:tcPr>
-            <w:tcW w:w="1418" w:type="pct"/>
+            <w:tcW w:w="0" w:type="auto"/>
             <w:tcBorders>
               <w:top w:val="nil"/>
               <w:left w:val="nil"/>
-              <w:bottom w:val="single" w:sz="4" w:space="0" w:color="auto"/>
+              <w:bottom w:val="nil"/>
               <w:right w:val="nil"/>
             </w:tcBorders>
             <w:shd w:val="clear" w:color="auto" w:fill="auto"/>
@@ -4411,18 +4771,18 @@
             <w:pPr>
               <w:spacing w:after="0" w:line="240" w:lineRule="auto"/>
               <w:rPr>
-                <w:rFonts w:ascii="Times New Roman" w:eastAsia="Times New Roman" w:hAnsi="Times New Roman" w:cs="Times New Roman"/>
-                <w:color w:val="000000"/>
-                <w:sz w:val="16"/>
-                <w:szCs w:val="16"/>
-                <w:lang w:val="en-US"/>
+                <w:rFonts w:asciiTheme="majorBidi" w:eastAsia="Times New Roman" w:hAnsiTheme="majorBidi" w:cstheme="majorBidi"/>
+                <w:color w:val="000000"/>
+                <w:sz w:val="14"/>
+                <w:szCs w:val="14"/>
               </w:rPr>
             </w:pPr>
             <w:r>
               <w:rPr>
-                <w:color w:val="000000"/>
-                <w:sz w:val="16"/>
-                <w:szCs w:val="16"/>
+                <w:rFonts w:asciiTheme="majorBidi" w:eastAsia="Times New Roman" w:hAnsiTheme="majorBidi" w:cstheme="majorBidi"/>
+                <w:color w:val="000000"/>
+                <w:sz w:val="14"/>
+                <w:szCs w:val="14"/>
               </w:rPr>
               <w:t>Statistics Division</w:t>
             </w:r>
@@ -4430,11 +4790,11 @@
         </w:tc>
         <w:tc>
           <w:tcPr>
-            <w:tcW w:w="1102" w:type="pct"/>
+            <w:tcW w:w="0" w:type="auto"/>
             <w:tcBorders>
               <w:top w:val="nil"/>
               <w:left w:val="nil"/>
-              <w:bottom w:val="single" w:sz="4" w:space="0" w:color="auto"/>
+              <w:bottom w:val="nil"/>
               <w:right w:val="nil"/>
             </w:tcBorders>
             <w:shd w:val="clear" w:color="auto" w:fill="auto"/>
@@ -4445,20 +4805,21 @@
             <w:pPr>
               <w:spacing w:after="0" w:line="240" w:lineRule="auto"/>
               <w:rPr>
-                <w:rFonts w:ascii="Times New Roman" w:eastAsia="Times New Roman" w:hAnsi="Times New Roman" w:cs="Times New Roman"/>
+                <w:rFonts w:asciiTheme="majorBidi" w:eastAsia="Times New Roman" w:hAnsiTheme="majorBidi" w:cstheme="majorBidi"/>
                 <w:color w:val="0563C1"/>
-                <w:sz w:val="16"/>
-                <w:szCs w:val="16"/>
+                <w:sz w:val="14"/>
+                <w:szCs w:val="14"/>
                 <w:u w:val="single"/>
-                <w:lang w:val="en-US"/>
               </w:rPr>
             </w:pPr>
-            <w:hyperlink r:id="rId22" w:history="1">
+            <w:hyperlink r:id="rId24" w:history="1">
               <w:r>
                 <w:rPr>
-                  <w:rStyle w:val="Hyperlink"/>
-                  <w:sz w:val="16"/>
-                  <w:szCs w:val="16"/>
+                  <w:rFonts w:asciiTheme="majorBidi" w:eastAsia="Times New Roman" w:hAnsiTheme="majorBidi" w:cstheme="majorBidi"/>
+                  <w:color w:val="0563C1"/>
+                  <w:sz w:val="14"/>
+                  <w:szCs w:val="14"/>
+                  <w:u w:val="single"/>
                 </w:rPr>
                 <w:t>pauline.stockins@cepal.org</w:t>
               </w:r>
@@ -4467,11 +4828,11 @@
         </w:tc>
         <w:tc>
           <w:tcPr>
-            <w:tcW w:w="768" w:type="pct"/>
+            <w:tcW w:w="0" w:type="auto"/>
             <w:tcBorders>
               <w:top w:val="nil"/>
               <w:left w:val="nil"/>
-              <w:bottom w:val="single" w:sz="4" w:space="0" w:color="auto"/>
+              <w:bottom w:val="nil"/>
               <w:right w:val="nil"/>
             </w:tcBorders>
             <w:shd w:val="clear" w:color="auto" w:fill="auto"/>
@@ -4482,18 +4843,18 @@
             <w:pPr>
               <w:spacing w:after="0" w:line="240" w:lineRule="auto"/>
               <w:rPr>
-                <w:rFonts w:ascii="Times New Roman" w:eastAsia="Times New Roman" w:hAnsi="Times New Roman" w:cs="Times New Roman"/>
-                <w:color w:val="000000"/>
-                <w:sz w:val="16"/>
-                <w:szCs w:val="16"/>
-                <w:lang w:val="en-US"/>
+                <w:rFonts w:asciiTheme="majorBidi" w:eastAsia="Times New Roman" w:hAnsiTheme="majorBidi" w:cstheme="majorBidi"/>
+                <w:color w:val="000000"/>
+                <w:sz w:val="14"/>
+                <w:szCs w:val="14"/>
               </w:rPr>
             </w:pPr>
             <w:r>
               <w:rPr>
-                <w:color w:val="000000"/>
-                <w:sz w:val="16"/>
-                <w:szCs w:val="16"/>
+                <w:rFonts w:asciiTheme="majorBidi" w:eastAsia="Times New Roman" w:hAnsiTheme="majorBidi" w:cstheme="majorBidi"/>
+                <w:color w:val="000000"/>
+                <w:sz w:val="14"/>
+                <w:szCs w:val="14"/>
               </w:rPr>
               <w:t>+56 2 2210 2194</w:t>
             </w:r>
@@ -4506,11 +4867,84 @@
         </w:trPr>
         <w:tc>
           <w:tcPr>
-            <w:tcW w:w="588" w:type="pct"/>
+            <w:tcW w:w="0" w:type="auto"/>
+            <w:vMerge w:val="restart"/>
             <w:tcBorders>
-              <w:top w:val="single" w:sz="4" w:space="0" w:color="auto"/>
+              <w:top w:val="nil"/>
               <w:left w:val="nil"/>
-              <w:bottom w:val="single" w:sz="4" w:space="0" w:color="auto"/>
+              <w:bottom w:val="nil"/>
+              <w:right w:val="nil"/>
+            </w:tcBorders>
+            <w:shd w:val="clear" w:color="auto" w:fill="auto"/>
+            <w:noWrap/>
+            <w:vAlign w:val="center"/>
+            <w:hideMark/>
+          </w:tcPr>
+          <w:p>
+            <w:pPr>
+              <w:spacing w:after="0" w:line="240" w:lineRule="auto"/>
+              <w:jc w:val="right"/>
+              <w:rPr>
+                <w:rFonts w:asciiTheme="majorBidi" w:eastAsia="Times New Roman" w:hAnsiTheme="majorBidi" w:cstheme="majorBidi"/>
+                <w:color w:val="000000"/>
+                <w:sz w:val="14"/>
+                <w:szCs w:val="14"/>
+              </w:rPr>
+            </w:pPr>
+            <w:r>
+              <w:rPr>
+                <w:rFonts w:asciiTheme="majorBidi" w:eastAsia="Times New Roman" w:hAnsiTheme="majorBidi" w:cstheme="majorBidi"/>
+                <w:color w:val="000000"/>
+                <w:sz w:val="14"/>
+                <w:szCs w:val="14"/>
+              </w:rPr>
+              <w:t>4</w:t>
+            </w:r>
+          </w:p>
+        </w:tc>
+        <w:tc>
+          <w:tcPr>
+            <w:tcW w:w="0" w:type="auto"/>
+            <w:vMerge w:val="restart"/>
+            <w:tcBorders>
+              <w:top w:val="nil"/>
+              <w:left w:val="nil"/>
+              <w:bottom w:val="nil"/>
+              <w:right w:val="nil"/>
+            </w:tcBorders>
+            <w:shd w:val="clear" w:color="auto" w:fill="auto"/>
+            <w:noWrap/>
+            <w:vAlign w:val="center"/>
+            <w:hideMark/>
+          </w:tcPr>
+          <w:p>
+            <w:pPr>
+              <w:spacing w:after="0" w:line="240" w:lineRule="auto"/>
+              <w:rPr>
+                <w:rFonts w:asciiTheme="majorBidi" w:eastAsia="Times New Roman" w:hAnsiTheme="majorBidi" w:cstheme="majorBidi"/>
+                <w:color w:val="000000"/>
+                <w:sz w:val="14"/>
+                <w:szCs w:val="14"/>
+              </w:rPr>
+            </w:pPr>
+            <w:r>
+              <w:rPr>
+                <w:rFonts w:asciiTheme="majorBidi" w:eastAsia="Times New Roman" w:hAnsiTheme="majorBidi" w:cstheme="majorBidi"/>
+                <w:color w:val="000000"/>
+                <w:sz w:val="14"/>
+                <w:szCs w:val="14"/>
+              </w:rPr>
+              <w:t>ESCAP</w:t>
+            </w:r>
+          </w:p>
+        </w:tc>
+        <w:tc>
+          <w:tcPr>
+            <w:tcW w:w="0" w:type="auto"/>
+            <w:tcBorders>
+              <w:top w:val="nil"/>
+              <w:left w:val="nil"/>
+              <w:bottom w:val="nil"/>
               <w:right w:val="nil"/>
             </w:tcBorders>
             <w:shd w:val="clear" w:color="auto" w:fill="auto"/>
@@ -4521,30 +4955,30 @@
             <w:pPr>
               <w:spacing w:after="0" w:line="240" w:lineRule="auto"/>
               <w:rPr>
-                <w:rFonts w:ascii="Times New Roman" w:eastAsia="Times New Roman" w:hAnsi="Times New Roman" w:cs="Times New Roman"/>
-                <w:color w:val="000000"/>
-                <w:sz w:val="16"/>
-                <w:szCs w:val="16"/>
-                <w:lang w:val="en-US"/>
+                <w:rFonts w:asciiTheme="majorBidi" w:eastAsia="Times New Roman" w:hAnsiTheme="majorBidi" w:cstheme="majorBidi"/>
+                <w:color w:val="000000"/>
+                <w:sz w:val="14"/>
+                <w:szCs w:val="14"/>
               </w:rPr>
             </w:pPr>
             <w:r>
               <w:rPr>
-                <w:color w:val="000000"/>
-                <w:sz w:val="16"/>
-                <w:szCs w:val="16"/>
-              </w:rPr>
-              <w:t>ESCAP</w:t>
+                <w:rFonts w:asciiTheme="majorBidi" w:eastAsia="Times New Roman" w:hAnsiTheme="majorBidi" w:cstheme="majorBidi"/>
+                <w:color w:val="000000"/>
+                <w:sz w:val="14"/>
+                <w:szCs w:val="14"/>
+              </w:rPr>
+              <w:t>Arman Bidarbakht Nia</w:t>
             </w:r>
           </w:p>
         </w:tc>
         <w:tc>
           <w:tcPr>
-            <w:tcW w:w="1124" w:type="pct"/>
+            <w:tcW w:w="0" w:type="auto"/>
             <w:tcBorders>
-              <w:top w:val="single" w:sz="4" w:space="0" w:color="auto"/>
+              <w:top w:val="nil"/>
               <w:left w:val="nil"/>
-              <w:bottom w:val="single" w:sz="4" w:space="0" w:color="auto"/>
+              <w:bottom w:val="nil"/>
               <w:right w:val="nil"/>
             </w:tcBorders>
             <w:shd w:val="clear" w:color="auto" w:fill="auto"/>
@@ -4555,30 +4989,69 @@
             <w:pPr>
               <w:spacing w:after="0" w:line="240" w:lineRule="auto"/>
               <w:rPr>
-                <w:rFonts w:ascii="Times New Roman" w:eastAsia="Times New Roman" w:hAnsi="Times New Roman" w:cs="Times New Roman"/>
-                <w:color w:val="000000"/>
-                <w:sz w:val="16"/>
-                <w:szCs w:val="16"/>
-                <w:lang w:val="en-US"/>
+                <w:rFonts w:asciiTheme="majorBidi" w:eastAsia="Times New Roman" w:hAnsiTheme="majorBidi" w:cstheme="majorBidi"/>
+                <w:color w:val="000000"/>
+                <w:sz w:val="14"/>
+                <w:szCs w:val="14"/>
               </w:rPr>
             </w:pPr>
             <w:r>
               <w:rPr>
-                <w:color w:val="000000"/>
-                <w:sz w:val="16"/>
-                <w:szCs w:val="16"/>
-              </w:rPr>
-              <w:t>Dayyan Shayani</w:t>
+                <w:rFonts w:asciiTheme="majorBidi" w:eastAsia="Times New Roman" w:hAnsiTheme="majorBidi" w:cstheme="majorBidi"/>
+                <w:color w:val="000000"/>
+                <w:sz w:val="14"/>
+                <w:szCs w:val="14"/>
+              </w:rPr>
+              <w:t>Statistics Division, ESCAP</w:t>
             </w:r>
           </w:p>
         </w:tc>
         <w:tc>
           <w:tcPr>
-            <w:tcW w:w="1418" w:type="pct"/>
+            <w:tcW w:w="0" w:type="auto"/>
             <w:tcBorders>
-              <w:top w:val="single" w:sz="4" w:space="0" w:color="auto"/>
+              <w:top w:val="nil"/>
               <w:left w:val="nil"/>
-              <w:bottom w:val="single" w:sz="4" w:space="0" w:color="auto"/>
+              <w:bottom w:val="nil"/>
+              <w:right w:val="nil"/>
+            </w:tcBorders>
+            <w:shd w:val="clear" w:color="auto" w:fill="auto"/>
+            <w:noWrap/>
+            <w:vAlign w:val="bottom"/>
+            <w:hideMark/>
+          </w:tcPr>
+          <w:p>
+            <w:pPr>
+              <w:spacing w:after="0" w:line="240" w:lineRule="auto"/>
+              <w:rPr>
+                <w:rFonts w:asciiTheme="majorBidi" w:eastAsia="Times New Roman" w:hAnsiTheme="majorBidi" w:cstheme="majorBidi"/>
+                <w:color w:val="0563C1"/>
+                <w:sz w:val="14"/>
+                <w:szCs w:val="14"/>
+                <w:u w:val="single"/>
+              </w:rPr>
+            </w:pPr>
+            <w:hyperlink r:id="rId25" w:history="1">
+              <w:r>
+                <w:rPr>
+                  <w:rFonts w:asciiTheme="majorBidi" w:eastAsia="Times New Roman" w:hAnsiTheme="majorBidi" w:cstheme="majorBidi"/>
+                  <w:color w:val="0563C1"/>
+                  <w:sz w:val="14"/>
+                  <w:szCs w:val="14"/>
+                  <w:u w:val="single"/>
+                </w:rPr>
+                <w:t>bakhtnia@un.org</w:t>
+              </w:r>
+            </w:hyperlink>
+          </w:p>
+        </w:tc>
+        <w:tc>
+          <w:tcPr>
+            <w:tcW w:w="0" w:type="auto"/>
+            <w:tcBorders>
+              <w:top w:val="nil"/>
+              <w:left w:val="nil"/>
+              <w:bottom w:val="nil"/>
               <w:right w:val="nil"/>
             </w:tcBorders>
             <w:shd w:val="clear" w:color="auto" w:fill="auto"/>
@@ -4589,30 +5062,77 @@
             <w:pPr>
               <w:spacing w:after="0" w:line="240" w:lineRule="auto"/>
               <w:rPr>
-                <w:rFonts w:ascii="Times New Roman" w:eastAsia="Times New Roman" w:hAnsi="Times New Roman" w:cs="Times New Roman"/>
-                <w:color w:val="000000"/>
-                <w:sz w:val="16"/>
-                <w:szCs w:val="16"/>
-                <w:lang w:val="en-US"/>
+                <w:rFonts w:asciiTheme="majorBidi" w:eastAsia="Times New Roman" w:hAnsiTheme="majorBidi" w:cstheme="majorBidi"/>
+                <w:color w:val="0563C1"/>
+                <w:sz w:val="14"/>
+                <w:szCs w:val="14"/>
+                <w:u w:val="single"/>
               </w:rPr>
             </w:pPr>
-            <w:r>
-              <w:rPr>
-                <w:color w:val="000000"/>
-                <w:sz w:val="16"/>
-                <w:szCs w:val="16"/>
-              </w:rPr>
-              <w:t>Statistics Division, ESCAP</w:t>
-            </w:r>
+          </w:p>
+        </w:tc>
+      </w:tr>
+      <w:tr>
+        <w:trPr>
+          <w:trHeight w:val="240"/>
+        </w:trPr>
+        <w:tc>
+          <w:tcPr>
+            <w:tcW w:w="0" w:type="auto"/>
+            <w:vMerge/>
+            <w:tcBorders>
+              <w:top w:val="nil"/>
+              <w:left w:val="nil"/>
+              <w:bottom w:val="nil"/>
+              <w:right w:val="nil"/>
+            </w:tcBorders>
+            <w:vAlign w:val="center"/>
+            <w:hideMark/>
+          </w:tcPr>
+          <w:p>
+            <w:pPr>
+              <w:spacing w:after="0" w:line="240" w:lineRule="auto"/>
+              <w:rPr>
+                <w:rFonts w:asciiTheme="majorBidi" w:eastAsia="Times New Roman" w:hAnsiTheme="majorBidi" w:cstheme="majorBidi"/>
+                <w:color w:val="000000"/>
+                <w:sz w:val="14"/>
+                <w:szCs w:val="14"/>
+              </w:rPr>
+            </w:pPr>
           </w:p>
         </w:tc>
         <w:tc>
           <w:tcPr>
-            <w:tcW w:w="1102" w:type="pct"/>
+            <w:tcW w:w="0" w:type="auto"/>
+            <w:vMerge/>
             <w:tcBorders>
-              <w:top w:val="single" w:sz="4" w:space="0" w:color="auto"/>
+              <w:top w:val="nil"/>
               <w:left w:val="nil"/>
-              <w:bottom w:val="single" w:sz="4" w:space="0" w:color="auto"/>
+              <w:bottom w:val="nil"/>
+              <w:right w:val="nil"/>
+            </w:tcBorders>
+            <w:vAlign w:val="center"/>
+            <w:hideMark/>
+          </w:tcPr>
+          <w:p>
+            <w:pPr>
+              <w:spacing w:after="0" w:line="240" w:lineRule="auto"/>
+              <w:rPr>
+                <w:rFonts w:asciiTheme="majorBidi" w:eastAsia="Times New Roman" w:hAnsiTheme="majorBidi" w:cstheme="majorBidi"/>
+                <w:color w:val="000000"/>
+                <w:sz w:val="14"/>
+                <w:szCs w:val="14"/>
+              </w:rPr>
+            </w:pPr>
+          </w:p>
+        </w:tc>
+        <w:tc>
+          <w:tcPr>
+            <w:tcW w:w="0" w:type="auto"/>
+            <w:tcBorders>
+              <w:top w:val="nil"/>
+              <w:left w:val="nil"/>
+              <w:bottom w:val="nil"/>
               <w:right w:val="nil"/>
             </w:tcBorders>
             <w:shd w:val="clear" w:color="auto" w:fill="auto"/>
@@ -4623,33 +5143,30 @@
             <w:pPr>
               <w:spacing w:after="0" w:line="240" w:lineRule="auto"/>
               <w:rPr>
-                <w:rFonts w:ascii="Times New Roman" w:eastAsia="Times New Roman" w:hAnsi="Times New Roman" w:cs="Times New Roman"/>
-                <w:color w:val="0563C1"/>
-                <w:sz w:val="16"/>
-                <w:szCs w:val="16"/>
-                <w:u w:val="single"/>
-                <w:lang w:val="en-US"/>
+                <w:rFonts w:asciiTheme="majorBidi" w:eastAsia="Times New Roman" w:hAnsiTheme="majorBidi" w:cstheme="majorBidi"/>
+                <w:color w:val="000000"/>
+                <w:sz w:val="14"/>
+                <w:szCs w:val="14"/>
               </w:rPr>
             </w:pPr>
-            <w:hyperlink r:id="rId23" w:history="1">
-              <w:r>
-                <w:rPr>
-                  <w:rStyle w:val="Hyperlink"/>
-                  <w:sz w:val="16"/>
-                  <w:szCs w:val="16"/>
-                </w:rPr>
-                <w:t>dayyan.shayani@un.org</w:t>
-              </w:r>
-            </w:hyperlink>
+            <w:r>
+              <w:rPr>
+                <w:rFonts w:asciiTheme="majorBidi" w:eastAsia="Times New Roman" w:hAnsiTheme="majorBidi" w:cstheme="majorBidi"/>
+                <w:color w:val="000000"/>
+                <w:sz w:val="14"/>
+                <w:szCs w:val="14"/>
+              </w:rPr>
+              <w:t>Dayyan Shayani</w:t>
+            </w:r>
           </w:p>
         </w:tc>
         <w:tc>
           <w:tcPr>
-            <w:tcW w:w="768" w:type="pct"/>
+            <w:tcW w:w="0" w:type="auto"/>
             <w:tcBorders>
-              <w:top w:val="single" w:sz="4" w:space="0" w:color="auto"/>
+              <w:top w:val="nil"/>
               <w:left w:val="nil"/>
-              <w:bottom w:val="single" w:sz="4" w:space="0" w:color="auto"/>
+              <w:bottom w:val="nil"/>
               <w:right w:val="nil"/>
             </w:tcBorders>
             <w:shd w:val="clear" w:color="auto" w:fill="auto"/>
@@ -4660,18 +5177,90 @@
             <w:pPr>
               <w:spacing w:after="0" w:line="240" w:lineRule="auto"/>
               <w:rPr>
-                <w:rFonts w:ascii="Times New Roman" w:eastAsia="Times New Roman" w:hAnsi="Times New Roman" w:cs="Times New Roman"/>
-                <w:color w:val="000000"/>
-                <w:sz w:val="16"/>
-                <w:szCs w:val="16"/>
-                <w:lang w:val="en-US"/>
+                <w:rFonts w:asciiTheme="majorBidi" w:eastAsia="Times New Roman" w:hAnsiTheme="majorBidi" w:cstheme="majorBidi"/>
+                <w:color w:val="000000"/>
+                <w:sz w:val="14"/>
+                <w:szCs w:val="14"/>
               </w:rPr>
             </w:pPr>
             <w:r>
               <w:rPr>
-                <w:color w:val="000000"/>
-                <w:sz w:val="16"/>
-                <w:szCs w:val="16"/>
+                <w:rFonts w:asciiTheme="majorBidi" w:eastAsia="Times New Roman" w:hAnsiTheme="majorBidi" w:cstheme="majorBidi"/>
+                <w:color w:val="000000"/>
+                <w:sz w:val="14"/>
+                <w:szCs w:val="14"/>
+              </w:rPr>
+              <w:t>Statistics Division, ESCAP</w:t>
+            </w:r>
+          </w:p>
+        </w:tc>
+        <w:tc>
+          <w:tcPr>
+            <w:tcW w:w="0" w:type="auto"/>
+            <w:tcBorders>
+              <w:top w:val="nil"/>
+              <w:left w:val="nil"/>
+              <w:bottom w:val="nil"/>
+              <w:right w:val="nil"/>
+            </w:tcBorders>
+            <w:shd w:val="clear" w:color="auto" w:fill="auto"/>
+            <w:noWrap/>
+            <w:hideMark/>
+          </w:tcPr>
+          <w:p>
+            <w:pPr>
+              <w:spacing w:after="0" w:line="240" w:lineRule="auto"/>
+              <w:rPr>
+                <w:rFonts w:asciiTheme="majorBidi" w:eastAsia="Times New Roman" w:hAnsiTheme="majorBidi" w:cstheme="majorBidi"/>
+                <w:color w:val="0563C1"/>
+                <w:sz w:val="14"/>
+                <w:szCs w:val="14"/>
+                <w:u w:val="single"/>
+              </w:rPr>
+            </w:pPr>
+            <w:hyperlink r:id="rId26" w:history="1">
+              <w:r>
+                <w:rPr>
+                  <w:rFonts w:asciiTheme="majorBidi" w:eastAsia="Times New Roman" w:hAnsiTheme="majorBidi" w:cstheme="majorBidi"/>
+                  <w:color w:val="0563C1"/>
+                  <w:sz w:val="14"/>
+                  <w:szCs w:val="14"/>
+                  <w:u w:val="single"/>
+                </w:rPr>
+                <w:t>dayyan.shayani@un.org</w:t>
+              </w:r>
+            </w:hyperlink>
+          </w:p>
+        </w:tc>
+        <w:tc>
+          <w:tcPr>
+            <w:tcW w:w="0" w:type="auto"/>
+            <w:tcBorders>
+              <w:top w:val="nil"/>
+              <w:left w:val="nil"/>
+              <w:bottom w:val="nil"/>
+              <w:right w:val="nil"/>
+            </w:tcBorders>
+            <w:shd w:val="clear" w:color="auto" w:fill="auto"/>
+            <w:noWrap/>
+            <w:hideMark/>
+          </w:tcPr>
+          <w:p>
+            <w:pPr>
+              <w:spacing w:after="0" w:line="240" w:lineRule="auto"/>
+              <w:rPr>
+                <w:rFonts w:asciiTheme="majorBidi" w:eastAsia="Times New Roman" w:hAnsiTheme="majorBidi" w:cstheme="majorBidi"/>
+                <w:color w:val="000000"/>
+                <w:sz w:val="14"/>
+                <w:szCs w:val="14"/>
+              </w:rPr>
+            </w:pPr>
+            <w:r>
+              <w:rPr>
+                <w:rFonts w:asciiTheme="majorBidi" w:eastAsia="Times New Roman" w:hAnsiTheme="majorBidi" w:cstheme="majorBidi"/>
+                <w:color w:val="000000"/>
+                <w:sz w:val="14"/>
+                <w:szCs w:val="14"/>
               </w:rPr>
               <w:t>+66 2288 1176</w:t>
             </w:r>
@@ -4680,13 +5269,281 @@
       </w:tr>
       <w:tr>
         <w:trPr>
-          <w:trHeight w:val="255"/>
+          <w:trHeight w:val="240"/>
         </w:trPr>
         <w:tc>
           <w:tcPr>
-            <w:tcW w:w="588" w:type="pct"/>
+            <w:tcW w:w="0" w:type="auto"/>
+            <w:vMerge w:val="restart"/>
             <w:tcBorders>
-              <w:top w:val="single" w:sz="4" w:space="0" w:color="auto"/>
+              <w:top w:val="nil"/>
+              <w:left w:val="nil"/>
+              <w:bottom w:val="single" w:sz="8" w:space="0" w:color="000000"/>
+              <w:right w:val="nil"/>
+            </w:tcBorders>
+            <w:shd w:val="clear" w:color="auto" w:fill="auto"/>
+            <w:noWrap/>
+            <w:vAlign w:val="center"/>
+            <w:hideMark/>
+          </w:tcPr>
+          <w:p>
+            <w:pPr>
+              <w:spacing w:after="0" w:line="240" w:lineRule="auto"/>
+              <w:jc w:val="right"/>
+              <w:rPr>
+                <w:rFonts w:asciiTheme="majorBidi" w:eastAsia="Times New Roman" w:hAnsiTheme="majorBidi" w:cstheme="majorBidi"/>
+                <w:color w:val="000000"/>
+                <w:sz w:val="14"/>
+                <w:szCs w:val="14"/>
+              </w:rPr>
+            </w:pPr>
+            <w:r>
+              <w:rPr>
+                <w:rFonts w:asciiTheme="majorBidi" w:eastAsia="Times New Roman" w:hAnsiTheme="majorBidi" w:cstheme="majorBidi"/>
+                <w:color w:val="000000"/>
+                <w:sz w:val="14"/>
+                <w:szCs w:val="14"/>
+              </w:rPr>
+              <w:t>5</w:t>
+            </w:r>
+          </w:p>
+        </w:tc>
+        <w:tc>
+          <w:tcPr>
+            <w:tcW w:w="0" w:type="auto"/>
+            <w:vMerge w:val="restart"/>
+            <w:tcBorders>
+              <w:top w:val="nil"/>
+              <w:left w:val="nil"/>
+              <w:bottom w:val="single" w:sz="8" w:space="0" w:color="000000"/>
+              <w:right w:val="nil"/>
+            </w:tcBorders>
+            <w:shd w:val="clear" w:color="auto" w:fill="auto"/>
+            <w:noWrap/>
+            <w:vAlign w:val="center"/>
+            <w:hideMark/>
+          </w:tcPr>
+          <w:p>
+            <w:pPr>
+              <w:spacing w:after="0" w:line="240" w:lineRule="auto"/>
+              <w:rPr>
+                <w:rFonts w:asciiTheme="majorBidi" w:eastAsia="Times New Roman" w:hAnsiTheme="majorBidi" w:cstheme="majorBidi"/>
+                <w:color w:val="000000"/>
+                <w:sz w:val="14"/>
+                <w:szCs w:val="14"/>
+              </w:rPr>
+            </w:pPr>
+            <w:r>
+              <w:rPr>
+                <w:rFonts w:asciiTheme="majorBidi" w:eastAsia="Times New Roman" w:hAnsiTheme="majorBidi" w:cstheme="majorBidi"/>
+                <w:color w:val="000000"/>
+                <w:sz w:val="14"/>
+                <w:szCs w:val="14"/>
+              </w:rPr>
+              <w:t>ESCWA</w:t>
+            </w:r>
+          </w:p>
+        </w:tc>
+        <w:tc>
+          <w:tcPr>
+            <w:tcW w:w="0" w:type="auto"/>
+            <w:tcBorders>
+              <w:top w:val="nil"/>
+              <w:left w:val="nil"/>
+              <w:bottom w:val="nil"/>
+              <w:right w:val="nil"/>
+            </w:tcBorders>
+            <w:shd w:val="clear" w:color="auto" w:fill="auto"/>
+            <w:noWrap/>
+            <w:hideMark/>
+          </w:tcPr>
+          <w:p>
+            <w:pPr>
+              <w:spacing w:after="0" w:line="240" w:lineRule="auto"/>
+              <w:rPr>
+                <w:rFonts w:asciiTheme="majorBidi" w:eastAsia="Times New Roman" w:hAnsiTheme="majorBidi" w:cstheme="majorBidi"/>
+                <w:color w:val="000000"/>
+                <w:sz w:val="14"/>
+                <w:szCs w:val="14"/>
+              </w:rPr>
+            </w:pPr>
+            <w:r>
+              <w:rPr>
+                <w:rFonts w:asciiTheme="majorBidi" w:eastAsia="Times New Roman" w:hAnsiTheme="majorBidi" w:cstheme="majorBidi"/>
+                <w:color w:val="000000"/>
+                <w:sz w:val="14"/>
+                <w:szCs w:val="14"/>
+              </w:rPr>
+              <w:t>Neda Jafar</w:t>
+            </w:r>
+          </w:p>
+        </w:tc>
+        <w:tc>
+          <w:tcPr>
+            <w:tcW w:w="0" w:type="auto"/>
+            <w:tcBorders>
+              <w:top w:val="nil"/>
+              <w:left w:val="nil"/>
+              <w:bottom w:val="nil"/>
+              <w:right w:val="nil"/>
+            </w:tcBorders>
+            <w:shd w:val="clear" w:color="auto" w:fill="auto"/>
+            <w:noWrap/>
+            <w:hideMark/>
+          </w:tcPr>
+          <w:p>
+            <w:pPr>
+              <w:spacing w:after="0" w:line="240" w:lineRule="auto"/>
+              <w:rPr>
+                <w:rFonts w:asciiTheme="majorBidi" w:eastAsia="Times New Roman" w:hAnsiTheme="majorBidi" w:cstheme="majorBidi"/>
+                <w:color w:val="000000"/>
+                <w:sz w:val="14"/>
+                <w:szCs w:val="14"/>
+              </w:rPr>
+            </w:pPr>
+            <w:r>
+              <w:rPr>
+                <w:rFonts w:asciiTheme="majorBidi" w:eastAsia="Times New Roman" w:hAnsiTheme="majorBidi" w:cstheme="majorBidi"/>
+                <w:color w:val="000000"/>
+                <w:sz w:val="14"/>
+                <w:szCs w:val="14"/>
+              </w:rPr>
+              <w:t>Statistics Division</w:t>
+            </w:r>
+          </w:p>
+        </w:tc>
+        <w:tc>
+          <w:tcPr>
+            <w:tcW w:w="0" w:type="auto"/>
+            <w:tcBorders>
+              <w:top w:val="nil"/>
+              <w:left w:val="nil"/>
+              <w:bottom w:val="nil"/>
+              <w:right w:val="nil"/>
+            </w:tcBorders>
+            <w:shd w:val="clear" w:color="auto" w:fill="auto"/>
+            <w:noWrap/>
+            <w:hideMark/>
+          </w:tcPr>
+          <w:p>
+            <w:pPr>
+              <w:spacing w:after="0" w:line="240" w:lineRule="auto"/>
+              <w:rPr>
+                <w:rFonts w:asciiTheme="majorBidi" w:eastAsia="Times New Roman" w:hAnsiTheme="majorBidi" w:cstheme="majorBidi"/>
+                <w:color w:val="0563C1"/>
+                <w:sz w:val="14"/>
+                <w:szCs w:val="14"/>
+                <w:u w:val="single"/>
+              </w:rPr>
+            </w:pPr>
+            <w:hyperlink r:id="rId27" w:history="1">
+              <w:r>
+                <w:rPr>
+                  <w:rFonts w:asciiTheme="majorBidi" w:eastAsia="Times New Roman" w:hAnsiTheme="majorBidi" w:cstheme="majorBidi"/>
+                  <w:color w:val="0563C1"/>
+                  <w:sz w:val="14"/>
+                  <w:szCs w:val="14"/>
+                  <w:u w:val="single"/>
+                </w:rPr>
+                <w:t>jafarn@un.org</w:t>
+              </w:r>
+            </w:hyperlink>
+          </w:p>
+        </w:tc>
+        <w:tc>
+          <w:tcPr>
+            <w:tcW w:w="0" w:type="auto"/>
+            <w:tcBorders>
+              <w:top w:val="nil"/>
+              <w:left w:val="nil"/>
+              <w:bottom w:val="nil"/>
+              <w:right w:val="nil"/>
+            </w:tcBorders>
+            <w:shd w:val="clear" w:color="auto" w:fill="auto"/>
+            <w:noWrap/>
+            <w:hideMark/>
+          </w:tcPr>
+          <w:p>
+            <w:pPr>
+              <w:spacing w:after="0" w:line="240" w:lineRule="auto"/>
+              <w:rPr>
+                <w:rFonts w:asciiTheme="majorBidi" w:eastAsia="Times New Roman" w:hAnsiTheme="majorBidi" w:cstheme="majorBidi"/>
+                <w:color w:val="000000"/>
+                <w:sz w:val="14"/>
+                <w:szCs w:val="14"/>
+              </w:rPr>
+            </w:pPr>
+            <w:r>
+              <w:rPr>
+                <w:rFonts w:asciiTheme="majorBidi" w:eastAsia="Times New Roman" w:hAnsiTheme="majorBidi" w:cstheme="majorBidi"/>
+                <w:color w:val="000000"/>
+                <w:sz w:val="14"/>
+                <w:szCs w:val="14"/>
+              </w:rPr>
+              <w:t xml:space="preserve">+961 1 978 344 </w:t>
+            </w:r>
+          </w:p>
+        </w:tc>
+      </w:tr>
+      <w:tr>
+        <w:trPr>
+          <w:trHeight w:val="492"/>
+        </w:trPr>
+        <w:tc>
+          <w:tcPr>
+            <w:tcW w:w="0" w:type="auto"/>
+            <w:vMerge/>
+            <w:tcBorders>
+              <w:top w:val="nil"/>
+              <w:left w:val="nil"/>
+              <w:bottom w:val="single" w:sz="8" w:space="0" w:color="000000"/>
+              <w:right w:val="nil"/>
+            </w:tcBorders>
+            <w:vAlign w:val="center"/>
+            <w:hideMark/>
+          </w:tcPr>
+          <w:p>
+            <w:pPr>
+              <w:spacing w:after="0" w:line="240" w:lineRule="auto"/>
+              <w:rPr>
+                <w:rFonts w:asciiTheme="majorBidi" w:eastAsia="Times New Roman" w:hAnsiTheme="majorBidi" w:cstheme="majorBidi"/>
+                <w:color w:val="000000"/>
+                <w:sz w:val="14"/>
+                <w:szCs w:val="14"/>
+              </w:rPr>
+            </w:pPr>
+          </w:p>
+        </w:tc>
+        <w:tc>
+          <w:tcPr>
+            <w:tcW w:w="0" w:type="auto"/>
+            <w:vMerge/>
+            <w:tcBorders>
+              <w:top w:val="nil"/>
+              <w:left w:val="nil"/>
+              <w:bottom w:val="single" w:sz="8" w:space="0" w:color="000000"/>
+              <w:right w:val="nil"/>
+            </w:tcBorders>
+            <w:vAlign w:val="center"/>
+            <w:hideMark/>
+          </w:tcPr>
+          <w:p>
+            <w:pPr>
+              <w:spacing w:after="0" w:line="240" w:lineRule="auto"/>
+              <w:rPr>
+                <w:rFonts w:asciiTheme="majorBidi" w:eastAsia="Times New Roman" w:hAnsiTheme="majorBidi" w:cstheme="majorBidi"/>
+                <w:color w:val="000000"/>
+                <w:sz w:val="14"/>
+                <w:szCs w:val="14"/>
+              </w:rPr>
+            </w:pPr>
+          </w:p>
+        </w:tc>
+        <w:tc>
+          <w:tcPr>
+            <w:tcW w:w="0" w:type="auto"/>
+            <w:tcBorders>
+              <w:top w:val="nil"/>
               <w:left w:val="nil"/>
               <w:bottom w:val="single" w:sz="8" w:space="0" w:color="auto"/>
               <w:right w:val="nil"/>
@@ -4699,28 +5556,39 @@
             <w:pPr>
               <w:spacing w:after="0" w:line="240" w:lineRule="auto"/>
               <w:rPr>
-                <w:rFonts w:ascii="Times New Roman" w:eastAsia="Times New Roman" w:hAnsi="Times New Roman" w:cs="Times New Roman"/>
-                <w:color w:val="000000"/>
-                <w:sz w:val="16"/>
-                <w:szCs w:val="16"/>
-                <w:lang w:val="en-US"/>
+                <w:rFonts w:asciiTheme="majorBidi" w:eastAsia="Times New Roman" w:hAnsiTheme="majorBidi" w:cstheme="majorBidi"/>
+                <w:color w:val="000000"/>
+                <w:sz w:val="14"/>
+                <w:szCs w:val="14"/>
               </w:rPr>
             </w:pPr>
             <w:r>
               <w:rPr>
-                <w:color w:val="000000"/>
-                <w:sz w:val="16"/>
-                <w:szCs w:val="16"/>
-              </w:rPr>
-              <w:t>ESCWA</w:t>
+                <w:rFonts w:asciiTheme="majorBidi" w:eastAsia="Times New Roman" w:hAnsiTheme="majorBidi" w:cstheme="majorBidi"/>
+                <w:color w:val="000000"/>
+                <w:sz w:val="14"/>
+                <w:szCs w:val="14"/>
+              </w:rPr>
+              <w:t xml:space="preserve">Rabie El </w:t>
             </w:r>
+            <w:proofErr w:type="spellStart"/>
+            <w:r>
+              <w:rPr>
+                <w:rFonts w:asciiTheme="majorBidi" w:eastAsia="Times New Roman" w:hAnsiTheme="majorBidi" w:cstheme="majorBidi"/>
+                <w:color w:val="000000"/>
+                <w:sz w:val="14"/>
+                <w:szCs w:val="14"/>
+              </w:rPr>
+              <w:t>Hubta</w:t>
+            </w:r>
+            <w:proofErr w:type="spellEnd"/>
           </w:p>
         </w:tc>
         <w:tc>
           <w:tcPr>
-            <w:tcW w:w="1124" w:type="pct"/>
+            <w:tcW w:w="0" w:type="auto"/>
             <w:tcBorders>
-              <w:top w:val="single" w:sz="4" w:space="0" w:color="auto"/>
+              <w:top w:val="nil"/>
               <w:left w:val="nil"/>
               <w:bottom w:val="single" w:sz="8" w:space="0" w:color="auto"/>
               <w:right w:val="nil"/>
@@ -4733,28 +5601,65 @@
             <w:pPr>
               <w:spacing w:after="0" w:line="240" w:lineRule="auto"/>
               <w:rPr>
-                <w:rFonts w:ascii="Times New Roman" w:eastAsia="Times New Roman" w:hAnsi="Times New Roman" w:cs="Times New Roman"/>
-                <w:color w:val="000000"/>
-                <w:sz w:val="16"/>
-                <w:szCs w:val="16"/>
-                <w:lang w:val="en-US"/>
+                <w:rFonts w:asciiTheme="majorBidi" w:eastAsia="Times New Roman" w:hAnsiTheme="majorBidi" w:cstheme="majorBidi"/>
+                <w:color w:val="000000"/>
+                <w:sz w:val="14"/>
+                <w:szCs w:val="14"/>
               </w:rPr>
             </w:pPr>
             <w:r>
               <w:rPr>
-                <w:color w:val="000000"/>
-                <w:sz w:val="16"/>
-                <w:szCs w:val="16"/>
-              </w:rPr>
-              <w:t>Neda Jafar</w:t>
+                <w:rFonts w:asciiTheme="majorBidi" w:eastAsia="Times New Roman" w:hAnsiTheme="majorBidi" w:cstheme="majorBidi"/>
+                <w:color w:val="000000"/>
+                <w:sz w:val="14"/>
+                <w:szCs w:val="14"/>
+              </w:rPr>
+              <w:t>Statistics Division</w:t>
             </w:r>
           </w:p>
         </w:tc>
         <w:tc>
           <w:tcPr>
-            <w:tcW w:w="1418" w:type="pct"/>
+            <w:tcW w:w="0" w:type="auto"/>
             <w:tcBorders>
-              <w:top w:val="single" w:sz="4" w:space="0" w:color="auto"/>
+              <w:top w:val="nil"/>
+              <w:left w:val="nil"/>
+              <w:bottom w:val="single" w:sz="8" w:space="0" w:color="auto"/>
+              <w:right w:val="nil"/>
+            </w:tcBorders>
+            <w:shd w:val="clear" w:color="auto" w:fill="auto"/>
+            <w:hideMark/>
+          </w:tcPr>
+          <w:p>
+            <w:pPr>
+              <w:spacing w:after="0" w:line="240" w:lineRule="auto"/>
+              <w:rPr>
+                <w:rFonts w:asciiTheme="majorBidi" w:eastAsia="Times New Roman" w:hAnsiTheme="majorBidi" w:cstheme="majorBidi"/>
+                <w:color w:val="0563C1"/>
+                <w:sz w:val="14"/>
+                <w:szCs w:val="14"/>
+                <w:u w:val="single"/>
+              </w:rPr>
+            </w:pPr>
+            <w:hyperlink r:id="rId28" w:history="1">
+              <w:r>
+                <w:rPr>
+                  <w:rFonts w:asciiTheme="majorBidi" w:eastAsia="Times New Roman" w:hAnsiTheme="majorBidi" w:cstheme="majorBidi"/>
+                  <w:color w:val="0563C1"/>
+                  <w:sz w:val="14"/>
+                  <w:szCs w:val="14"/>
+                  <w:u w:val="single"/>
+                </w:rPr>
+                <w:t>rabie.el-hubta@un.org, rabih.elhabta@un.org</w:t>
+              </w:r>
+            </w:hyperlink>
+          </w:p>
+        </w:tc>
+        <w:tc>
+          <w:tcPr>
+            <w:tcW w:w="0" w:type="auto"/>
+            <w:tcBorders>
+              <w:top w:val="nil"/>
               <w:left w:val="nil"/>
               <w:bottom w:val="single" w:sz="8" w:space="0" w:color="auto"/>
               <w:right w:val="nil"/>
@@ -4767,91 +5672,20 @@
             <w:pPr>
               <w:spacing w:after="0" w:line="240" w:lineRule="auto"/>
               <w:rPr>
-                <w:rFonts w:ascii="Times New Roman" w:eastAsia="Times New Roman" w:hAnsi="Times New Roman" w:cs="Times New Roman"/>
-                <w:color w:val="000000"/>
-                <w:sz w:val="16"/>
-                <w:szCs w:val="16"/>
-                <w:lang w:val="en-US"/>
+                <w:rFonts w:asciiTheme="majorBidi" w:eastAsia="Times New Roman" w:hAnsiTheme="majorBidi" w:cstheme="majorBidi"/>
+                <w:color w:val="000000"/>
+                <w:sz w:val="14"/>
+                <w:szCs w:val="14"/>
               </w:rPr>
             </w:pPr>
             <w:r>
               <w:rPr>
-                <w:color w:val="000000"/>
-                <w:sz w:val="16"/>
-                <w:szCs w:val="16"/>
-              </w:rPr>
-              <w:t>Statistics Division</w:t>
-            </w:r>
-          </w:p>
-        </w:tc>
-        <w:tc>
-          <w:tcPr>
-            <w:tcW w:w="1102" w:type="pct"/>
-            <w:tcBorders>
-              <w:top w:val="single" w:sz="4" w:space="0" w:color="auto"/>
-              <w:left w:val="nil"/>
-              <w:bottom w:val="single" w:sz="8" w:space="0" w:color="auto"/>
-              <w:right w:val="nil"/>
-            </w:tcBorders>
-            <w:shd w:val="clear" w:color="auto" w:fill="auto"/>
-            <w:noWrap/>
-            <w:hideMark/>
-          </w:tcPr>
-          <w:p>
-            <w:pPr>
-              <w:spacing w:after="0" w:line="240" w:lineRule="auto"/>
-              <w:rPr>
-                <w:rFonts w:ascii="Times New Roman" w:eastAsia="Times New Roman" w:hAnsi="Times New Roman" w:cs="Times New Roman"/>
-                <w:color w:val="0563C1"/>
-                <w:sz w:val="16"/>
-                <w:szCs w:val="16"/>
-                <w:u w:val="single"/>
-                <w:lang w:val="en-US"/>
-              </w:rPr>
-            </w:pPr>
-            <w:hyperlink r:id="rId24" w:history="1">
-              <w:r>
-                <w:rPr>
-                  <w:rStyle w:val="Hyperlink"/>
-                  <w:sz w:val="16"/>
-                  <w:szCs w:val="16"/>
-                </w:rPr>
-                <w:t>jafarn@un.org</w:t>
-              </w:r>
-            </w:hyperlink>
-          </w:p>
-        </w:tc>
-        <w:tc>
-          <w:tcPr>
-            <w:tcW w:w="768" w:type="pct"/>
-            <w:tcBorders>
-              <w:top w:val="single" w:sz="4" w:space="0" w:color="auto"/>
-              <w:left w:val="nil"/>
-              <w:bottom w:val="single" w:sz="8" w:space="0" w:color="auto"/>
-              <w:right w:val="nil"/>
-            </w:tcBorders>
-            <w:shd w:val="clear" w:color="auto" w:fill="auto"/>
-            <w:noWrap/>
-            <w:hideMark/>
-          </w:tcPr>
-          <w:p>
-            <w:pPr>
-              <w:spacing w:after="0" w:line="240" w:lineRule="auto"/>
-              <w:rPr>
-                <w:rFonts w:ascii="Times New Roman" w:eastAsia="Times New Roman" w:hAnsi="Times New Roman" w:cs="Times New Roman"/>
-                <w:color w:val="000000"/>
-                <w:sz w:val="16"/>
-                <w:szCs w:val="16"/>
-                <w:lang w:val="en-US"/>
-              </w:rPr>
-            </w:pPr>
-            <w:r>
-              <w:rPr>
-                <w:color w:val="000000"/>
-                <w:sz w:val="16"/>
-                <w:szCs w:val="16"/>
-              </w:rPr>
-              <w:t xml:space="preserve">+961 1 978 344 </w:t>
+                <w:rFonts w:asciiTheme="majorBidi" w:eastAsia="Times New Roman" w:hAnsiTheme="majorBidi" w:cstheme="majorBidi"/>
+                <w:color w:val="000000"/>
+                <w:sz w:val="14"/>
+                <w:szCs w:val="14"/>
+              </w:rPr>
+              <w:t> </w:t>
             </w:r>
           </w:p>
         </w:tc>
@@ -4924,19 +5758,10 @@
         <w:tab/>
         <w:t>Alternate focal person</w:t>
       </w:r>
-      <w:r>
-        <w:rPr>
-          <w:rFonts w:asciiTheme="majorBidi" w:hAnsiTheme="majorBidi" w:cstheme="majorBidi"/>
-          <w:sz w:val="18"/>
-          <w:szCs w:val="18"/>
-          <w:lang w:val="en-US"/>
-        </w:rPr>
-        <w:tab/>
-      </w:r>
     </w:p>
     <w:sectPr>
       <w:pgSz w:w="11906" w:h="16838"/>
-      <w:pgMar w:top="1440" w:right="1440" w:bottom="1080" w:left="1440" w:header="720" w:footer="720" w:gutter="0"/>
+      <w:pgMar w:top="1440" w:right="1440" w:bottom="810" w:left="1440" w:header="720" w:footer="720" w:gutter="0"/>
       <w:cols w:space="720"/>
       <w:docGrid w:linePitch="360"/>
     </w:sectPr>
@@ -4945,7 +5770,7 @@
 </file>
 
 <file path=word/endnotes.xml><?xml version="1.0" encoding="utf-8"?>
-<w:endnotes xmlns:wpc="http://schemas.microsoft.com/office/word/2010/wordprocessingCanvas" xmlns:cx="http://schemas.microsoft.com/office/drawing/2014/chartex" xmlns:cx1="http://schemas.microsoft.com/office/drawing/2015/9/8/chartex" xmlns:cx2="http://schemas.microsoft.com/office/drawing/2015/10/21/chartex" xmlns:cx3="http://schemas.microsoft.com/office/drawing/2016/5/9/chartex" xmlns:cx4="http://schemas.microsoft.com/office/drawing/2016/5/10/chartex" xmlns:cx5="http://schemas.microsoft.com/office/drawing/2016/5/11/chartex" xmlns:cx6="http://schemas.microsoft.com/office/drawing/2016/5/12/chartex" xmlns:cx7="http://schemas.microsoft.com/office/drawing/2016/5/13/chartex" xmlns:cx8="http://schemas.microsoft.com/office/drawing/2016/5/14/chartex" xmlns:mc="http://schemas.openxmlformats.org/markup-compatibility/2006" xmlns:aink="http://schemas.microsoft.com/office/drawing/2016/ink" xmlns:am3d="http://schemas.microsoft.com/office/drawing/2017/model3d" xmlns:o="urn:schemas-microsoft-com:office:office" xmlns:r="http://schemas.openxmlformats.org/officeDocument/2006/relationships" xmlns:m="http://schemas.openxmlformats.org/officeDocument/2006/math" xmlns:v="urn:schemas-microsoft-com:vml" xmlns:wp14="http://schemas.microsoft.com/office/word/2010/wordprocessingDrawing" xmlns:wp="http://schemas.openxmlformats.org/drawingml/2006/wordprocessingDrawing" xmlns:w10="urn:schemas-microsoft-com:office:word" xmlns:w="http://schemas.openxmlformats.org/wordprocessingml/2006/main" xmlns:w14="http://schemas.microsoft.com/office/word/2010/wordml" xmlns:w15="http://schemas.microsoft.com/office/word/2012/wordml" xmlns:w16cex="http://schemas.microsoft.com/office/word/2018/wordml/cex" xmlns:w16cid="http://schemas.microsoft.com/office/word/2016/wordml/cid" xmlns:w16="http://schemas.microsoft.com/office/word/2018/wordml" xmlns:w16sdtdh="http://schemas.microsoft.com/office/word/2020/wordml/sdtdatahash" xmlns:w16se="http://schemas.microsoft.com/office/word/2015/wordml/symex" xmlns:wpg="http://schemas.microsoft.com/office/word/2010/wordprocessingGroup" xmlns:wpi="http://schemas.microsoft.com/office/word/2010/wordprocessingInk" xmlns:wne="http://schemas.microsoft.com/office/word/2006/wordml" xmlns:wps="http://schemas.microsoft.com/office/word/2010/wordprocessingShape" mc:Ignorable="w14 w15 w16se w16cid w16 w16cex w16sdtdh wp14">
+<w:endnotes xmlns:wpc="http://schemas.microsoft.com/office/word/2010/wordprocessingCanvas" xmlns:cx="http://schemas.microsoft.com/office/drawing/2014/chartex" xmlns:cx1="http://schemas.microsoft.com/office/drawing/2015/9/8/chartex" xmlns:cx2="http://schemas.microsoft.com/office/drawing/2015/10/21/chartex" xmlns:cx3="http://schemas.microsoft.com/office/drawing/2016/5/9/chartex" xmlns:cx4="http://schemas.microsoft.com/office/drawing/2016/5/10/chartex" xmlns:cx5="http://schemas.microsoft.com/office/drawing/2016/5/11/chartex" xmlns:cx6="http://schemas.microsoft.com/office/drawing/2016/5/12/chartex" xmlns:cx7="http://schemas.microsoft.com/office/drawing/2016/5/13/chartex" xmlns:cx8="http://schemas.microsoft.com/office/drawing/2016/5/14/chartex" xmlns:mc="http://schemas.openxmlformats.org/markup-compatibility/2006" xmlns:aink="http://schemas.microsoft.com/office/drawing/2016/ink" xmlns:am3d="http://schemas.microsoft.com/office/drawing/2017/model3d" xmlns:o="urn:schemas-microsoft-com:office:office" xmlns:oel="http://schemas.microsoft.com/office/2019/extlst" xmlns:r="http://schemas.openxmlformats.org/officeDocument/2006/relationships" xmlns:m="http://schemas.openxmlformats.org/officeDocument/2006/math" xmlns:v="urn:schemas-microsoft-com:vml" xmlns:wp14="http://schemas.microsoft.com/office/word/2010/wordprocessingDrawing" xmlns:wp="http://schemas.openxmlformats.org/drawingml/2006/wordprocessingDrawing" xmlns:w10="urn:schemas-microsoft-com:office:word" xmlns:w="http://schemas.openxmlformats.org/wordprocessingml/2006/main" xmlns:w14="http://schemas.microsoft.com/office/word/2010/wordml" xmlns:w15="http://schemas.microsoft.com/office/word/2012/wordml" xmlns:w16cex="http://schemas.microsoft.com/office/word/2018/wordml/cex" xmlns:w16cid="http://schemas.microsoft.com/office/word/2016/wordml/cid" xmlns:w16="http://schemas.microsoft.com/office/word/2018/wordml" xmlns:w16sdtdh="http://schemas.microsoft.com/office/word/2020/wordml/sdtdatahash" xmlns:w16se="http://schemas.microsoft.com/office/word/2015/wordml/symex" xmlns:wpg="http://schemas.microsoft.com/office/word/2010/wordprocessingGroup" xmlns:wpi="http://schemas.microsoft.com/office/word/2010/wordprocessingInk" xmlns:wne="http://schemas.microsoft.com/office/word/2006/wordml" xmlns:wps="http://schemas.microsoft.com/office/word/2010/wordprocessingShape" mc:Ignorable="w14 w15 w16se w16cid w16 w16cex w16sdtdh wp14">
   <w:endnote w:type="separator" w:id="-1">
     <w:p>
       <w:pPr>
@@ -4966,11 +5791,18 @@
       </w:r>
     </w:p>
   </w:endnote>
+  <w:endnote w:type="continuationNotice" w:id="1">
+    <w:p>
+      <w:pPr>
+        <w:spacing w:after="0" w:line="240" w:lineRule="auto"/>
+      </w:pPr>
+    </w:p>
+  </w:endnote>
 </w:endnotes>
 </file>
 
 <file path=word/footnotes.xml><?xml version="1.0" encoding="utf-8"?>
-<w:footnotes xmlns:wpc="http://schemas.microsoft.com/office/word/2010/wordprocessingCanvas" xmlns:cx="http://schemas.microsoft.com/office/drawing/2014/chartex" xmlns:cx1="http://schemas.microsoft.com/office/drawing/2015/9/8/chartex" xmlns:cx2="http://schemas.microsoft.com/office/drawing/2015/10/21/chartex" xmlns:cx3="http://schemas.microsoft.com/office/drawing/2016/5/9/chartex" xmlns:cx4="http://schemas.microsoft.com/office/drawing/2016/5/10/chartex" xmlns:cx5="http://schemas.microsoft.com/office/drawing/2016/5/11/chartex" xmlns:cx6="http://schemas.microsoft.com/office/drawing/2016/5/12/chartex" xmlns:cx7="http://schemas.microsoft.com/office/drawing/2016/5/13/chartex" xmlns:cx8="http://schemas.microsoft.com/office/drawing/2016/5/14/chartex" xmlns:mc="http://schemas.openxmlformats.org/markup-compatibility/2006" xmlns:aink="http://schemas.microsoft.com/office/drawing/2016/ink" xmlns:am3d="http://schemas.microsoft.com/office/drawing/2017/model3d" xmlns:o="urn:schemas-microsoft-com:office:office" xmlns:r="http://schemas.openxmlformats.org/officeDocument/2006/relationships" xmlns:m="http://schemas.openxmlformats.org/officeDocument/2006/math" xmlns:v="urn:schemas-microsoft-com:vml" xmlns:wp14="http://schemas.microsoft.com/office/word/2010/wordprocessingDrawing" xmlns:wp="http://schemas.openxmlformats.org/drawingml/2006/wordprocessingDrawing" xmlns:w10="urn:schemas-microsoft-com:office:word" xmlns:w="http://schemas.openxmlformats.org/wordprocessingml/2006/main" xmlns:w14="http://schemas.microsoft.com/office/word/2010/wordml" xmlns:w15="http://schemas.microsoft.com/office/word/2012/wordml" xmlns:w16cex="http://schemas.microsoft.com/office/word/2018/wordml/cex" xmlns:w16cid="http://schemas.microsoft.com/office/word/2016/wordml/cid" xmlns:w16="http://schemas.microsoft.com/office/word/2018/wordml" xmlns:w16sdtdh="http://schemas.microsoft.com/office/word/2020/wordml/sdtdatahash" xmlns:w16se="http://schemas.microsoft.com/office/word/2015/wordml/symex" xmlns:wpg="http://schemas.microsoft.com/office/word/2010/wordprocessingGroup" xmlns:wpi="http://schemas.microsoft.com/office/word/2010/wordprocessingInk" xmlns:wne="http://schemas.microsoft.com/office/word/2006/wordml" xmlns:wps="http://schemas.microsoft.com/office/word/2010/wordprocessingShape" mc:Ignorable="w14 w15 w16se w16cid w16 w16cex w16sdtdh wp14">
+<w:footnotes xmlns:wpc="http://schemas.microsoft.com/office/word/2010/wordprocessingCanvas" xmlns:cx="http://schemas.microsoft.com/office/drawing/2014/chartex" xmlns:cx1="http://schemas.microsoft.com/office/drawing/2015/9/8/chartex" xmlns:cx2="http://schemas.microsoft.com/office/drawing/2015/10/21/chartex" xmlns:cx3="http://schemas.microsoft.com/office/drawing/2016/5/9/chartex" xmlns:cx4="http://schemas.microsoft.com/office/drawing/2016/5/10/chartex" xmlns:cx5="http://schemas.microsoft.com/office/drawing/2016/5/11/chartex" xmlns:cx6="http://schemas.microsoft.com/office/drawing/2016/5/12/chartex" xmlns:cx7="http://schemas.microsoft.com/office/drawing/2016/5/13/chartex" xmlns:cx8="http://schemas.microsoft.com/office/drawing/2016/5/14/chartex" xmlns:mc="http://schemas.openxmlformats.org/markup-compatibility/2006" xmlns:aink="http://schemas.microsoft.com/office/drawing/2016/ink" xmlns:am3d="http://schemas.microsoft.com/office/drawing/2017/model3d" xmlns:o="urn:schemas-microsoft-com:office:office" xmlns:oel="http://schemas.microsoft.com/office/2019/extlst" xmlns:r="http://schemas.openxmlformats.org/officeDocument/2006/relationships" xmlns:m="http://schemas.openxmlformats.org/officeDocument/2006/math" xmlns:v="urn:schemas-microsoft-com:vml" xmlns:wp14="http://schemas.microsoft.com/office/word/2010/wordprocessingDrawing" xmlns:wp="http://schemas.openxmlformats.org/drawingml/2006/wordprocessingDrawing" xmlns:w10="urn:schemas-microsoft-com:office:word" xmlns:w="http://schemas.openxmlformats.org/wordprocessingml/2006/main" xmlns:w14="http://schemas.microsoft.com/office/word/2010/wordml" xmlns:w15="http://schemas.microsoft.com/office/word/2012/wordml" xmlns:w16cex="http://schemas.microsoft.com/office/word/2018/wordml/cex" xmlns:w16cid="http://schemas.microsoft.com/office/word/2016/wordml/cid" xmlns:w16="http://schemas.microsoft.com/office/word/2018/wordml" xmlns:w16sdtdh="http://schemas.microsoft.com/office/word/2020/wordml/sdtdatahash" xmlns:w16se="http://schemas.microsoft.com/office/word/2015/wordml/symex" xmlns:wpg="http://schemas.microsoft.com/office/word/2010/wordprocessingGroup" xmlns:wpi="http://schemas.microsoft.com/office/word/2010/wordprocessingInk" xmlns:wne="http://schemas.microsoft.com/office/word/2006/wordml" xmlns:wps="http://schemas.microsoft.com/office/word/2010/wordprocessingShape" mc:Ignorable="w14 w15 w16se w16cid w16 w16cex w16sdtdh wp14">
   <w:footnote w:type="separator" w:id="-1">
     <w:p>
       <w:pPr>
@@ -4991,7 +5823,14 @@
       </w:r>
     </w:p>
   </w:footnote>
-  <w:footnote w:id="1">
+  <w:footnote w:type="continuationNotice" w:id="1">
+    <w:p>
+      <w:pPr>
+        <w:spacing w:after="0" w:line="240" w:lineRule="auto"/>
+      </w:pPr>
+    </w:p>
+  </w:footnote>
+  <w:footnote w:id="2">
     <w:p>
       <w:pPr>
         <w:pStyle w:val="FootnoteText"/>
@@ -5782,6 +6621,16 @@
       <w:szCs w:val="20"/>
     </w:rPr>
   </w:style>
+  <w:style w:type="paragraph" w:styleId="Revision">
+    <w:name w:val="Revision"/>
+    <w:hidden/>
+    <w:uiPriority w:val="99"/>
+    <w:semiHidden/>
+    <w:rsid w:val="004B2010"/>
+    <w:pPr>
+      <w:spacing w:after="0" w:line="240" w:lineRule="auto"/>
+    </w:pPr>
+  </w:style>
 </w:styles>
 </file>
 
@@ -6081,6 +6930,19 @@
 </file>
 
 <file path=customXml/item1.xml><?xml version="1.0" encoding="utf-8"?>
+<?mso-contentType ?>
+<FormTemplates xmlns="http://schemas.microsoft.com/sharepoint/v3/contenttype/forms">
+  <Display>DocumentLibraryForm</Display>
+  <Edit>DocumentLibraryForm</Edit>
+  <New>DocumentLibraryForm</New>
+</FormTemplates>
+</file>
+
+<file path=customXml/item2.xml><?xml version="1.0" encoding="utf-8"?>
+<b:Sources xmlns:b="http://schemas.openxmlformats.org/officeDocument/2006/bibliography" xmlns="http://schemas.openxmlformats.org/officeDocument/2006/bibliography" SelectedStyle="\APASixthEditionOfficeOnline.xsl" StyleName="APA" Version="6"/>
+</file>
+
+<file path=customXml/item3.xml><?xml version="1.0" encoding="utf-8"?>
 <ct:contentTypeSchema xmlns:ct="http://schemas.microsoft.com/office/2006/metadata/contentType" xmlns:ma="http://schemas.microsoft.com/office/2006/metadata/properties/metaAttributes" ct:_="" ma:_="" ma:contentTypeName="Document" ma:contentTypeID="0x0101008EE7F21911161940AE65962A8E75FD0D" ma:contentTypeVersion="14" ma:contentTypeDescription="Create a new document." ma:contentTypeScope="" ma:versionID="5b85119ef85633d8d2e74d675c7e6f68">
   <xsd:schema xmlns:xsd="http://www.w3.org/2001/XMLSchema" xmlns:xs="http://www.w3.org/2001/XMLSchema" xmlns:p="http://schemas.microsoft.com/office/2006/metadata/properties" xmlns:ns3="d114b01d-ae01-4749-b845-9d88e7ef5c0e" xmlns:ns4="f2d2d782-0088-4826-96df-71eba56e6d2e" targetNamespace="http://schemas.microsoft.com/office/2006/metadata/properties" ma:root="true" ma:fieldsID="ec8e72502a834c72ce1fbc88299c4f5b" ns3:_="" ns4:_="">
     <xsd:import namespace="d114b01d-ae01-4749-b845-9d88e7ef5c0e"/>
@@ -6309,19 +7171,6 @@
 </ct:contentTypeSchema>
 </file>
 
-<file path=customXml/item2.xml><?xml version="1.0" encoding="utf-8"?>
-<b:Sources xmlns:b="http://schemas.openxmlformats.org/officeDocument/2006/bibliography" xmlns="http://schemas.openxmlformats.org/officeDocument/2006/bibliography" SelectedStyle="\APASixthEditionOfficeOnline.xsl" StyleName="APA" Version="6"/>
-</file>
-
-<file path=customXml/item3.xml><?xml version="1.0" encoding="utf-8"?>
-<?mso-contentType ?>
-<FormTemplates xmlns="http://schemas.microsoft.com/sharepoint/v3/contenttype/forms">
-  <Display>DocumentLibraryForm</Display>
-  <Edit>DocumentLibraryForm</Edit>
-  <New>DocumentLibraryForm</New>
-</FormTemplates>
-</file>
-
 <file path=customXml/item4.xml><?xml version="1.0" encoding="utf-8"?>
 <p:properties xmlns:p="http://schemas.microsoft.com/office/2006/metadata/properties" xmlns:xsi="http://www.w3.org/2001/XMLSchema-instance" xmlns:pc="http://schemas.microsoft.com/office/infopath/2007/PartnerControls">
   <documentManagement/>
@@ -6329,6 +7178,22 @@
 </file>
 
 <file path=customXml/itemProps1.xml><?xml version="1.0" encoding="utf-8"?>
+<ds:datastoreItem xmlns:ds="http://schemas.openxmlformats.org/officeDocument/2006/customXml" ds:itemID="{4141725B-ADEC-46F8-8A2A-7D7B30E34D68}">
+  <ds:schemaRefs>
+    <ds:schemaRef ds:uri="http://schemas.microsoft.com/sharepoint/v3/contenttype/forms"/>
+  </ds:schemaRefs>
+</ds:datastoreItem>
+</file>
+
+<file path=customXml/itemProps2.xml><?xml version="1.0" encoding="utf-8"?>
+<ds:datastoreItem xmlns:ds="http://schemas.openxmlformats.org/officeDocument/2006/customXml" ds:itemID="{5ACAFA03-9BFE-411A-B442-A01138B66CC3}">
+  <ds:schemaRefs>
+    <ds:schemaRef ds:uri="http://schemas.openxmlformats.org/officeDocument/2006/bibliography"/>
+  </ds:schemaRefs>
+</ds:datastoreItem>
+</file>
+
+<file path=customXml/itemProps3.xml><?xml version="1.0" encoding="utf-8"?>
 <ds:datastoreItem xmlns:ds="http://schemas.openxmlformats.org/officeDocument/2006/customXml" ds:itemID="{36E36500-EBBA-4BEA-BA1D-FFFACEB782C5}">
   <ds:schemaRefs>
     <ds:schemaRef ds:uri="http://schemas.microsoft.com/office/2006/metadata/contentType"/>
@@ -6347,22 +7212,6 @@
 </ds:datastoreItem>
 </file>
 
-<file path=customXml/itemProps2.xml><?xml version="1.0" encoding="utf-8"?>
-<ds:datastoreItem xmlns:ds="http://schemas.openxmlformats.org/officeDocument/2006/customXml" ds:itemID="{5ACAFA03-9BFE-411A-B442-A01138B66CC3}">
-  <ds:schemaRefs>
-    <ds:schemaRef ds:uri="http://schemas.openxmlformats.org/officeDocument/2006/bibliography"/>
-  </ds:schemaRefs>
-</ds:datastoreItem>
-</file>
-
-<file path=customXml/itemProps3.xml><?xml version="1.0" encoding="utf-8"?>
-<ds:datastoreItem xmlns:ds="http://schemas.openxmlformats.org/officeDocument/2006/customXml" ds:itemID="{4141725B-ADEC-46F8-8A2A-7D7B30E34D68}">
-  <ds:schemaRefs>
-    <ds:schemaRef ds:uri="http://schemas.microsoft.com/sharepoint/v3/contenttype/forms"/>
-  </ds:schemaRefs>
-</ds:datastoreItem>
-</file>
-
 <file path=customXml/itemProps4.xml><?xml version="1.0" encoding="utf-8"?>
 <ds:datastoreItem xmlns:ds="http://schemas.openxmlformats.org/officeDocument/2006/customXml" ds:itemID="{79763EE4-33C4-4A44-A686-7092B0A80DEF}">
   <ds:schemaRefs>

</xml_diff>